<commit_message>
fälten documentId och documentTime har tagits bort från aggregatedQualityReport i svarsobjektet tjänstekontraktet. Fältet measurementChecksum har tillkommit i svarsobjektet I frågan till tjänsten har includeMeasurements tillkommit. Defaultvärde är true.
</commit_message>
<xml_diff>
--- a/ServiceInteractions/riv/followup/groupoutcomes/qualityreporting/trunk/docs/Informationsspecifikation_followup_groupoutcomes_qualityreporting.docx
+++ b/ServiceInteractions/riv/followup/groupoutcomes/qualityreporting/trunk/docs/Informationsspecifikation_followup_groupoutcomes_qualityreporting.docx
@@ -1185,36 +1185,34 @@
                 <w:sz w:val="20"/>
                 <w:szCs w:val="20"/>
               </w:rPr>
-              <w:t xml:space="preserve"> </w:t>
-            </w:r>
-            <w:bookmarkStart w:id="1" w:name="_GoBack"/>
-            <w:bookmarkEnd w:id="1"/>
-            <w:r>
+              <w:t xml:space="preserve"> några personuppgifter i kontrakten.</w:t>
+            </w:r>
+          </w:p>
+        </w:tc>
+        <w:tc>
+          <w:tcPr>
+            <w:tcW w:w="1134" w:type="dxa"/>
+          </w:tcPr>
+          <w:p>
+            <w:pPr>
+              <w:ind w:left="4" w:hanging="4"/>
+              <w:cnfStyle w:val="000000100000" w:firstRow="0" w:lastRow="0" w:firstColumn="0" w:lastColumn="0" w:oddVBand="0" w:evenVBand="0" w:oddHBand="1" w:evenHBand="0" w:firstRowFirstColumn="0" w:firstRowLastColumn="0" w:lastRowFirstColumn="0" w:lastRowLastColumn="0"/>
               <w:rPr>
                 <w:rStyle w:val="Betoning2"/>
                 <w:b w:val="0"/>
                 <w:sz w:val="20"/>
                 <w:szCs w:val="20"/>
               </w:rPr>
-              <w:t>några personuppgifter i kontrakten.</w:t>
-            </w:r>
-          </w:p>
-        </w:tc>
-        <w:tc>
-          <w:tcPr>
-            <w:tcW w:w="1134" w:type="dxa"/>
-          </w:tcPr>
-          <w:p>
-            <w:pPr>
-              <w:ind w:left="4" w:hanging="4"/>
-              <w:cnfStyle w:val="000000100000" w:firstRow="0" w:lastRow="0" w:firstColumn="0" w:lastColumn="0" w:oddVBand="0" w:evenVBand="0" w:oddHBand="1" w:evenHBand="0" w:firstRowFirstColumn="0" w:firstRowLastColumn="0" w:lastRowFirstColumn="0" w:lastRowLastColumn="0"/>
+            </w:pPr>
+            <w:r>
               <w:rPr>
                 <w:rStyle w:val="Betoning2"/>
                 <w:b w:val="0"/>
                 <w:sz w:val="20"/>
                 <w:szCs w:val="20"/>
               </w:rPr>
-            </w:pPr>
+              <w:t>Stefan Skoog</w:t>
+            </w:r>
           </w:p>
         </w:tc>
         <w:tc>
@@ -4252,11 +4250,11 @@
           <w:tab w:val="left" w:pos="567"/>
         </w:tabs>
       </w:pPr>
-      <w:bookmarkStart w:id="2" w:name="_Toc264547942"/>
+      <w:bookmarkStart w:id="1" w:name="_Toc264547942"/>
       <w:r>
         <w:t>Introduktion</w:t>
       </w:r>
-      <w:bookmarkEnd w:id="2"/>
+      <w:bookmarkEnd w:id="1"/>
       <w:r>
         <w:t xml:space="preserve"> </w:t>
       </w:r>
@@ -4289,11 +4287,11 @@
       <w:pPr>
         <w:pStyle w:val="Rubrik2"/>
       </w:pPr>
-      <w:bookmarkStart w:id="3" w:name="_Toc264547943"/>
+      <w:bookmarkStart w:id="2" w:name="_Toc264547943"/>
       <w:r>
         <w:t>Om projektet</w:t>
       </w:r>
-      <w:bookmarkEnd w:id="3"/>
+      <w:bookmarkEnd w:id="2"/>
       <w:r>
         <w:t xml:space="preserve"> </w:t>
       </w:r>
@@ -4332,11 +4330,11 @@
       <w:pPr>
         <w:pStyle w:val="Rubrik3"/>
       </w:pPr>
-      <w:bookmarkStart w:id="4" w:name="_Toc264547944"/>
+      <w:bookmarkStart w:id="3" w:name="_Toc264547944"/>
       <w:r>
         <w:t>Bakgrund</w:t>
       </w:r>
-      <w:bookmarkEnd w:id="4"/>
+      <w:bookmarkEnd w:id="3"/>
     </w:p>
     <w:p>
       <w:r>
@@ -4610,11 +4608,11 @@
       <w:pPr>
         <w:pStyle w:val="Rubrik3"/>
       </w:pPr>
-      <w:bookmarkStart w:id="5" w:name="_Toc264547945"/>
+      <w:bookmarkStart w:id="4" w:name="_Toc264547945"/>
       <w:r>
         <w:t>Vården i siffror samt Resultatdata för patienter</w:t>
       </w:r>
-      <w:bookmarkEnd w:id="5"/>
+      <w:bookmarkEnd w:id="4"/>
     </w:p>
     <w:p>
       <w:r>
@@ -4744,11 +4742,11 @@
       <w:pPr>
         <w:pStyle w:val="Rubrik3"/>
       </w:pPr>
-      <w:bookmarkStart w:id="6" w:name="_Toc264547946"/>
+      <w:bookmarkStart w:id="5" w:name="_Toc264547946"/>
       <w:r>
         <w:t>Öppna jämförelser</w:t>
       </w:r>
-      <w:bookmarkEnd w:id="6"/>
+      <w:bookmarkEnd w:id="5"/>
     </w:p>
     <w:p>
       <w:pPr>
@@ -4893,11 +4891,11 @@
       <w:pPr>
         <w:pStyle w:val="Rubrik3"/>
       </w:pPr>
-      <w:bookmarkStart w:id="7" w:name="_Toc264547947"/>
+      <w:bookmarkStart w:id="6" w:name="_Toc264547947"/>
       <w:r>
         <w:t>Vårdvalsinformation</w:t>
       </w:r>
-      <w:bookmarkEnd w:id="7"/>
+      <w:bookmarkEnd w:id="6"/>
     </w:p>
     <w:p>
       <w:r>
@@ -4921,14 +4919,14 @@
       <w:pPr>
         <w:pStyle w:val="Rubrik2"/>
       </w:pPr>
-      <w:bookmarkStart w:id="8" w:name="_Toc264547948"/>
+      <w:bookmarkStart w:id="7" w:name="_Toc264547948"/>
       <w:r>
         <w:t>Om k</w:t>
       </w:r>
       <w:r>
         <w:t>valitetsindikatorer</w:t>
       </w:r>
-      <w:bookmarkEnd w:id="8"/>
+      <w:bookmarkEnd w:id="7"/>
     </w:p>
     <w:p>
       <w:pPr>
@@ -6223,14 +6221,14 @@
       <w:pPr>
         <w:pStyle w:val="Rubrik2"/>
       </w:pPr>
-      <w:bookmarkStart w:id="9" w:name="_Toc264547949"/>
+      <w:bookmarkStart w:id="8" w:name="_Toc264547949"/>
       <w:r>
         <w:t>Om ö</w:t>
       </w:r>
       <w:r>
         <w:t>ppna data</w:t>
       </w:r>
-      <w:bookmarkEnd w:id="9"/>
+      <w:bookmarkEnd w:id="8"/>
     </w:p>
     <w:p>
       <w:r>
@@ -6637,11 +6635,11 @@
           <w:tab w:val="left" w:pos="567"/>
         </w:tabs>
       </w:pPr>
-      <w:bookmarkStart w:id="10" w:name="_Toc264547950"/>
+      <w:bookmarkStart w:id="9" w:name="_Toc264547950"/>
       <w:r>
         <w:t>Arbetsflöde</w:t>
       </w:r>
-      <w:bookmarkEnd w:id="10"/>
+      <w:bookmarkEnd w:id="9"/>
       <w:r>
         <w:t xml:space="preserve"> </w:t>
       </w:r>
@@ -6651,11 +6649,11 @@
       <w:pPr>
         <w:pStyle w:val="Rubrik2"/>
       </w:pPr>
-      <w:bookmarkStart w:id="11" w:name="_Toc264547951"/>
+      <w:bookmarkStart w:id="10" w:name="_Toc264547951"/>
       <w:r>
         <w:t>Flödesdiagram</w:t>
       </w:r>
-      <w:bookmarkEnd w:id="11"/>
+      <w:bookmarkEnd w:id="10"/>
     </w:p>
     <w:p>
       <w:pPr>
@@ -6842,11 +6840,11 @@
       <w:r>
         <w:t xml:space="preserve"> </w:t>
       </w:r>
-      <w:bookmarkStart w:id="12" w:name="_Toc264547952"/>
+      <w:bookmarkStart w:id="11" w:name="_Toc264547952"/>
       <w:r>
         <w:t>Roller</w:t>
       </w:r>
-      <w:bookmarkEnd w:id="12"/>
+      <w:bookmarkEnd w:id="11"/>
       <w:r>
         <w:t xml:space="preserve"> </w:t>
       </w:r>
@@ -7620,11 +7618,11 @@
       <w:pPr>
         <w:pStyle w:val="Rubrik3"/>
       </w:pPr>
-      <w:bookmarkStart w:id="13" w:name="_Toc264547953"/>
+      <w:bookmarkStart w:id="12" w:name="_Toc264547953"/>
       <w:r>
         <w:t>Arbetssteg</w:t>
       </w:r>
-      <w:bookmarkEnd w:id="13"/>
+      <w:bookmarkEnd w:id="12"/>
     </w:p>
     <w:p>
       <w:pPr>
@@ -8234,14 +8232,14 @@
       <w:pPr>
         <w:pStyle w:val="Rubrik3"/>
       </w:pPr>
-      <w:bookmarkStart w:id="14" w:name="_Toc264547954"/>
+      <w:bookmarkStart w:id="13" w:name="_Toc264547954"/>
       <w:r>
         <w:t xml:space="preserve">Berörda </w:t>
       </w:r>
       <w:r>
         <w:t>system</w:t>
       </w:r>
-      <w:bookmarkEnd w:id="14"/>
+      <w:bookmarkEnd w:id="13"/>
     </w:p>
     <w:p>
       <w:pPr>
@@ -8529,11 +8527,11 @@
       <w:pPr>
         <w:pStyle w:val="Rubrik1"/>
       </w:pPr>
-      <w:bookmarkStart w:id="15" w:name="_Toc264547955"/>
+      <w:bookmarkStart w:id="14" w:name="_Toc264547955"/>
       <w:r>
         <w:t>Informationsklassning</w:t>
       </w:r>
-      <w:bookmarkEnd w:id="15"/>
+      <w:bookmarkEnd w:id="14"/>
     </w:p>
     <w:p>
       <w:r>
@@ -8723,11 +8721,11 @@
         <w:spacing w:before="240" w:line="240" w:lineRule="auto"/>
         <w:ind w:left="1304" w:hanging="1304"/>
       </w:pPr>
-      <w:bookmarkStart w:id="16" w:name="_Toc264547956"/>
+      <w:bookmarkStart w:id="15" w:name="_Toc264547956"/>
       <w:r>
         <w:t>Informationsmodell</w:t>
       </w:r>
-      <w:bookmarkEnd w:id="16"/>
+      <w:bookmarkEnd w:id="15"/>
     </w:p>
     <w:p>
       <w:r>
@@ -8829,11 +8827,11 @@
       <w:pPr>
         <w:pStyle w:val="Rubrik2"/>
       </w:pPr>
-      <w:bookmarkStart w:id="17" w:name="_Toc264547957"/>
+      <w:bookmarkStart w:id="16" w:name="_Toc264547957"/>
       <w:r>
         <w:t>Klasser och attribut</w:t>
       </w:r>
-      <w:bookmarkEnd w:id="17"/>
+      <w:bookmarkEnd w:id="16"/>
     </w:p>
     <w:p>
       <w:pPr>
@@ -9797,11 +9795,11 @@
       <w:pPr>
         <w:pStyle w:val="Rubrik3"/>
       </w:pPr>
-      <w:bookmarkStart w:id="18" w:name="_Toc264547958"/>
+      <w:bookmarkStart w:id="17" w:name="_Toc264547958"/>
       <w:r>
         <w:t>IndikatorTyp</w:t>
       </w:r>
-      <w:bookmarkEnd w:id="18"/>
+      <w:bookmarkEnd w:id="17"/>
     </w:p>
     <w:p>
       <w:r>
@@ -10326,11 +10324,11 @@
       <w:pPr>
         <w:pStyle w:val="Rubrik3"/>
       </w:pPr>
-      <w:bookmarkStart w:id="19" w:name="_Toc264547959"/>
+      <w:bookmarkStart w:id="18" w:name="_Toc264547959"/>
       <w:r>
         <w:t>IndikatorGrupp</w:t>
       </w:r>
-      <w:bookmarkEnd w:id="19"/>
+      <w:bookmarkEnd w:id="18"/>
     </w:p>
     <w:p>
       <w:r>
@@ -10882,11 +10880,11 @@
       <w:r>
         <w:t xml:space="preserve">  </w:t>
       </w:r>
-      <w:bookmarkStart w:id="20" w:name="_Toc264547960"/>
+      <w:bookmarkStart w:id="19" w:name="_Toc264547960"/>
       <w:r>
         <w:t>Författare</w:t>
       </w:r>
-      <w:bookmarkEnd w:id="20"/>
+      <w:bookmarkEnd w:id="19"/>
     </w:p>
     <w:p>
       <w:r>
@@ -11491,11 +11489,11 @@
       <w:r>
         <w:t xml:space="preserve">  </w:t>
       </w:r>
-      <w:bookmarkStart w:id="21" w:name="_Toc264547961"/>
+      <w:bookmarkStart w:id="20" w:name="_Toc264547961"/>
       <w:r>
         <w:t>IndikatorBeskrivning</w:t>
       </w:r>
-      <w:bookmarkEnd w:id="21"/>
+      <w:bookmarkEnd w:id="20"/>
     </w:p>
     <w:p>
       <w:r>
@@ -11509,7 +11507,10 @@
     </w:p>
     <w:p>
       <w:r>
-        <w:t xml:space="preserve">IndikatornId är kopplingen mellan en indikator i tjänstekontraktet och indikatorkatalogen.  </w:t>
+        <w:t>Indikator</w:t>
+      </w:r>
+      <w:r>
+        <w:t xml:space="preserve">Id är kopplingen mellan en indikator i tjänstekontraktet och indikatorkatalogen.  </w:t>
       </w:r>
     </w:p>
     <w:p>
@@ -11535,7 +11536,13 @@
         <w:t xml:space="preserve"> beskrivningen av</w:t>
       </w:r>
       <w:r>
-        <w:t xml:space="preserve"> dessa som tre möjliga attribut till en idikator och en indikator måste ha ett värde </w:t>
+        <w:t xml:space="preserve"> dessa som tre möjliga attribut till en i</w:t>
+      </w:r>
+      <w:r>
+        <w:t>n</w:t>
+      </w:r>
+      <w:r>
+        <w:t xml:space="preserve">dikator och en indikator måste ha ett värde </w:t>
       </w:r>
       <w:r>
         <w:t xml:space="preserve">på antingen täljare och nämnare, </w:t>
@@ -12002,7 +12009,23 @@
                 <w:color w:val="000000"/>
                 <w:sz w:val="22"/>
               </w:rPr>
-              <w:t>UnderkategoriKod ges av ett urval av koder identifierat som "definition av Underkategorier". Ett urval kan vara t ex kön eller ålderskategori och då ges underkategoriKod värdet "kvinnor" eller "&gt;85". Underkategorikoder kan även skapas genom att postkordinera koder, t ex "kvinnor:&gt;85".</w:t>
+              <w:t>UnderkategoriKod ges av ett urval av koder identifierat som "definition av Underkategorier". Ett urval kan vara t ex kön eller ålderskategori och då ges underkategoriKod värdet "kvinnor" eller "&gt;85". Underkategorikoder kan även skapas genom att postko</w:t>
+            </w:r>
+            <w:r>
+              <w:rPr>
+                <w:rFonts w:ascii="Courier New" w:eastAsia="Courier New" w:hAnsi="Courier New" w:cs="Courier New"/>
+                <w:color w:val="000000"/>
+                <w:sz w:val="22"/>
+              </w:rPr>
+              <w:t>o</w:t>
+            </w:r>
+            <w:r>
+              <w:rPr>
+                <w:rFonts w:ascii="Courier New" w:eastAsia="Courier New" w:hAnsi="Courier New" w:cs="Courier New"/>
+                <w:color w:val="000000"/>
+                <w:sz w:val="22"/>
+              </w:rPr>
+              <w:t>rdinera koder, t ex "kvinnor:&gt;85".</w:t>
             </w:r>
           </w:p>
         </w:tc>
@@ -14266,7 +14289,15 @@
                 <w:color w:val="000000"/>
                 <w:sz w:val="22"/>
               </w:rPr>
-              <w:t>Regionstillhärighetsberäkning definierar om en patient skall räknas till landsting/region baserat på hemortslandsting eller vårdenhetens geografiska lokalisering till länet. +              <w:t>Regionstillhö</w:t>
+            </w:r>
+            <w:r>
+              <w:rPr>
+                <w:rFonts w:ascii="Courier New" w:eastAsia="Times New Roman" w:hAnsi="Courier New" w:cs="Courier New"/>
+                <w:color w:val="000000"/>
+                <w:sz w:val="22"/>
+              </w:rPr>
+              <w:t>righetsberäkning definierar om en patient skall räknas till landsting/region baserat på hemortslandsting eller vårdenhetens geografiska lokalisering till länet.  1 - Patientens hemortslandsting</w:t>
             </w:r>
           </w:p>
@@ -14489,7 +14520,15 @@
                 <w:color w:val="000000"/>
                 <w:sz w:val="22"/>
               </w:rPr>
-              <w:t>. Samtliga indikatiorer måste uppfylla kravet på helårsrapportering dvs mätfrekvens = 1 år. Vissa indikatorer kan även rapporteras på månadsbasis eller dygnsbasis.</w:t>
+              <w:t>. Samtliga indikat</w:t>
+            </w:r>
+            <w:r>
+              <w:rPr>
+                <w:rFonts w:ascii="Courier New" w:eastAsia="Times New Roman" w:hAnsi="Courier New" w:cs="Courier New"/>
+                <w:color w:val="000000"/>
+                <w:sz w:val="22"/>
+              </w:rPr>
+              <w:t>orer måste uppfylla kravet på helårsrapportering dvs mätfrekvens = 1 år. Vissa indikatorer kan även rapporteras på månadsbasis eller dygnsbasis.</w:t>
             </w:r>
           </w:p>
           <w:p>
@@ -15429,11 +15468,11 @@
       <w:r>
         <w:t xml:space="preserve">  </w:t>
       </w:r>
-      <w:bookmarkStart w:id="22" w:name="_Toc264547962"/>
+      <w:bookmarkStart w:id="21" w:name="_Toc264547962"/>
       <w:r>
         <w:t>IndikatorbeskrivningsÄgare</w:t>
       </w:r>
-      <w:bookmarkEnd w:id="22"/>
+      <w:bookmarkEnd w:id="21"/>
     </w:p>
     <w:p>
       <w:r>
@@ -16110,11 +16149,11 @@
       <w:r>
         <w:t xml:space="preserve">  </w:t>
       </w:r>
-      <w:bookmarkStart w:id="23" w:name="_Toc264547963"/>
+      <w:bookmarkStart w:id="22" w:name="_Toc264547963"/>
       <w:r>
         <w:t>Urval</w:t>
       </w:r>
-      <w:bookmarkEnd w:id="23"/>
+      <w:bookmarkEnd w:id="22"/>
     </w:p>
     <w:p>
       <w:r>
@@ -16670,11 +16709,11 @@
       <w:r>
         <w:t xml:space="preserve">  </w:t>
       </w:r>
-      <w:bookmarkStart w:id="24" w:name="_Toc264547964"/>
+      <w:bookmarkStart w:id="23" w:name="_Toc264547964"/>
       <w:r>
         <w:t>HSAObjekt</w:t>
       </w:r>
-      <w:bookmarkEnd w:id="24"/>
+      <w:bookmarkEnd w:id="23"/>
     </w:p>
     <w:p>
       <w:r>
@@ -18321,11 +18360,11 @@
       <w:pPr>
         <w:pStyle w:val="Rubrik3"/>
       </w:pPr>
-      <w:bookmarkStart w:id="25" w:name="_Toc264547965"/>
+      <w:bookmarkStart w:id="24" w:name="_Toc264547965"/>
       <w:r>
         <w:t>Rapporterande system</w:t>
       </w:r>
-      <w:bookmarkEnd w:id="25"/>
+      <w:bookmarkEnd w:id="24"/>
     </w:p>
     <w:p>
       <w:pPr>
@@ -18339,7 +18378,7 @@
           <w:bCs w:val="0"/>
         </w:rPr>
       </w:pPr>
-      <w:bookmarkStart w:id="26" w:name="_Toc264547966"/>
+      <w:bookmarkStart w:id="25" w:name="_Toc264547966"/>
       <w:r>
         <w:rPr>
           <w:rFonts w:eastAsia="Calibri"/>
@@ -18347,7 +18386,7 @@
         </w:rPr>
         <w:t>Det system som producerar indikatorrapporten.</w:t>
       </w:r>
-      <w:bookmarkEnd w:id="26"/>
+      <w:bookmarkEnd w:id="25"/>
     </w:p>
     <w:p>
       <w:r>
@@ -18901,11 +18940,11 @@
       <w:r>
         <w:t xml:space="preserve">  </w:t>
       </w:r>
-      <w:bookmarkStart w:id="27" w:name="_Toc264547967"/>
+      <w:bookmarkStart w:id="26" w:name="_Toc264547967"/>
       <w:r>
         <w:t>RapporterandeOrganisation</w:t>
       </w:r>
-      <w:bookmarkEnd w:id="27"/>
+      <w:bookmarkEnd w:id="26"/>
     </w:p>
     <w:p>
       <w:r>
@@ -19465,11 +19504,11 @@
       <w:r>
         <w:t xml:space="preserve">  </w:t>
       </w:r>
-      <w:bookmarkStart w:id="28" w:name="_Toc264547968"/>
+      <w:bookmarkStart w:id="27" w:name="_Toc264547968"/>
       <w:r>
         <w:t>Målvärde</w:t>
       </w:r>
-      <w:bookmarkEnd w:id="28"/>
+      <w:bookmarkEnd w:id="27"/>
     </w:p>
     <w:p>
       <w:r>
@@ -19769,11 +19808,19 @@
                 <w:rFonts w:eastAsia="Arial Unicode MS"/>
               </w:rPr>
             </w:pPr>
+            <w:bookmarkStart w:id="28" w:name="_GoBack"/>
             <w:r>
               <w:rPr>
                 <w:rFonts w:eastAsia="Arial Unicode MS"/>
               </w:rPr>
-              <w:t>Den som ansvarar för att sätta ett målvärde. Är en Indikatorbeskrivningsägare eller en regionalt ansvarig.</w:t>
+              <w:t>Den som ansvarar för att sätta ett målvärde. Är en Indikatorbeskrivningsägare eller en regionalt ansvarig</w:t>
+            </w:r>
+            <w:bookmarkEnd w:id="28"/>
+            <w:r>
+              <w:rPr>
+                <w:rFonts w:eastAsia="Arial Unicode MS"/>
+              </w:rPr>
+              <w:t>.</w:t>
             </w:r>
           </w:p>
           <w:p>
@@ -20633,7 +20680,13 @@
     <w:p/>
     <w:p>
       <w:r>
-        <w:t>En indikatorrapport skall innehålla indikatorvärden för alla det rapporterande systemets resultatEnheter, även om värden saknas eller utelämnas till följd av för lite data. På så sätt framgår vilka resultatEnheter som ett rapporterande system berör. För rapportering på länsnivå bör samtliga län ingå. Om rapporten bara berör exempelvis offentlig verksamhet eller där bara en delmängd av verksamheter är anslutna till ett källsystem skall de verksamheter som ej ingår ej heller ha rapporterade värden.</w:t>
+        <w:t>En indikatorrapport skall innehålla indikatorvärden för alla det rapporterande systemets resultatEnheter, även om värden saknas eller utelämnas till följd av för lite data. På så sätt framgår vilka resultatEnheter som ett rapporterande system berör. För rapportering på länsnivå bör samtliga län ingå. Om rapporten bara berör exempelvis offentlig verk</w:t>
+      </w:r>
+      <w:r>
+        <w:t>samhet eller där bara en delmä</w:t>
+      </w:r>
+      <w:r>
+        <w:t>ngd av verksamheter är anslutna till ett källsystem skall de verksamheter som ej ingår ej heller ha rapporterade värden.</w:t>
       </w:r>
     </w:p>
     <w:p/>
@@ -40847,7 +40900,7 @@
                               <w:sz w:val="16"/>
                               <w:szCs w:val="16"/>
                             </w:rPr>
-                            <w:t>57</w:t>
+                            <w:t>30</w:t>
                           </w:r>
                           <w:r>
                             <w:rPr>
@@ -40974,7 +41027,7 @@
                         <w:sz w:val="16"/>
                         <w:szCs w:val="16"/>
                       </w:rPr>
-                      <w:t>57</w:t>
+                      <w:t>30</w:t>
                     </w:r>
                     <w:r>
                       <w:rPr>
@@ -48435,7 +48488,7 @@
 </file>
 
 <file path=customXml/itemProps1.xml><?xml version="1.0" encoding="utf-8"?>
-<ds:datastoreItem xmlns:ds="http://schemas.openxmlformats.org/officeDocument/2006/customXml" ds:itemID="{4D244020-A832-C840-8C2F-CDD351A02C4F}">
+<ds:datastoreItem xmlns:ds="http://schemas.openxmlformats.org/officeDocument/2006/customXml" ds:itemID="{93D90BBC-F0A9-0446-A50E-9371E1A1ACB7}">
   <ds:schemaRefs>
     <ds:schemaRef ds:uri="http://schemas.openxmlformats.org/officeDocument/2006/bibliography"/>
   </ds:schemaRefs>

</xml_diff>

<commit_message>
Ändrat till v 2.0
</commit_message>
<xml_diff>
--- a/ServiceInteractions/riv/followup/groupoutcomes/qualityreporting/trunk/docs/Informationsspecifikation_followup_groupoutcomes_qualityreporting.docx
+++ b/ServiceInteractions/riv/followup/groupoutcomes/qualityreporting/trunk/docs/Informationsspecifikation_followup_groupoutcomes_qualityreporting.docx
@@ -139,7 +139,7 @@
             <w:pPr>
               <w:pStyle w:val="Sidhuvud"/>
               <w:rPr>
-                <w:rFonts w:cs="georgia"/>
+                <w:rFonts w:cs="Georgia"/>
                 <w:color w:val="008000"/>
                 <w:sz w:val="12"/>
                 <w:szCs w:val="12"/>
@@ -147,7 +147,7 @@
             </w:pPr>
             <w:r>
               <w:rPr>
-                <w:rFonts w:cs="georgia"/>
+                <w:rFonts w:cs="Georgia"/>
                 <w:color w:val="008000"/>
                 <w:sz w:val="12"/>
                 <w:szCs w:val="12"/>
@@ -156,7 +156,7 @@
             </w:r>
             <w:r>
               <w:rPr>
-                <w:rFonts w:cs="georgia"/>
+                <w:rFonts w:cs="Georgia"/>
                 <w:color w:val="008000"/>
                 <w:sz w:val="12"/>
                 <w:szCs w:val="12"/>
@@ -165,7 +165,7 @@
             </w:r>
             <w:r>
               <w:rPr>
-                <w:rFonts w:cs="georgia"/>
+                <w:rFonts w:cs="Georgia"/>
                 <w:color w:val="008000"/>
                 <w:sz w:val="12"/>
                 <w:szCs w:val="12"/>
@@ -174,7 +174,7 @@
             </w:r>
             <w:r>
               <w:rPr>
-                <w:rFonts w:cs="georgia"/>
+                <w:rFonts w:cs="Georgia"/>
                 <w:color w:val="008000"/>
                 <w:sz w:val="12"/>
                 <w:szCs w:val="12"/>
@@ -183,7 +183,7 @@
             </w:r>
             <w:r>
               <w:rPr>
-                <w:rFonts w:cs="georgia"/>
+                <w:rFonts w:cs="Georgia"/>
                 <w:color w:val="008000"/>
                 <w:sz w:val="12"/>
                 <w:szCs w:val="12"/>
@@ -192,7 +192,7 @@
             </w:r>
             <w:r>
               <w:rPr>
-                <w:rFonts w:cs="georgia"/>
+                <w:rFonts w:cs="Georgia"/>
                 <w:color w:val="008000"/>
                 <w:sz w:val="12"/>
                 <w:szCs w:val="12"/>
@@ -201,7 +201,7 @@
             </w:r>
             <w:r>
               <w:rPr>
-                <w:rFonts w:cs="georgia"/>
+                <w:rFonts w:cs="Georgia"/>
                 <w:color w:val="008000"/>
                 <w:sz w:val="12"/>
                 <w:szCs w:val="12"/>
@@ -267,6 +267,7 @@
           <w:docPartUnique/>
         </w:docPartObj>
       </w:sdtPr>
+      <w:sdtEndPr/>
       <w:sdtContent>
         <w:p>
           <w:pPr>
@@ -2914,7 +2915,7 @@
         </w:rPr>
         <w:lastRenderedPageBreak/>
         <w:drawing>
-          <wp:inline distT="0" distB="0" distL="0" distR="0" wp14:anchorId="36BE55C1" wp14:editId="3EECA980">
+          <wp:inline distT="0" distB="0" distL="0" distR="0" wp14:anchorId="6D8DB972" wp14:editId="711040F3">
             <wp:extent cx="3847465" cy="4072890"/>
             <wp:effectExtent l="0" t="0" r="0" b="0"/>
             <wp:docPr id="11" name="Bild 1"/>
@@ -3020,7 +3021,7 @@
           <w:lang w:eastAsia="sv-SE"/>
         </w:rPr>
         <w:drawing>
-          <wp:inline distT="0" distB="0" distL="0" distR="0" wp14:anchorId="182F6BEB" wp14:editId="6E4BD6BB">
+          <wp:inline distT="0" distB="0" distL="0" distR="0" wp14:anchorId="179891E8" wp14:editId="53222CD9">
             <wp:extent cx="5400040" cy="1887641"/>
             <wp:effectExtent l="0" t="0" r="10160" b="0"/>
             <wp:docPr id="8" name="Bild 8"/>
@@ -3080,8 +3081,6 @@
       <w:r>
         <w:t>inistrativa flöden som ”aktörer i arbetsflödet”</w:t>
       </w:r>
-      <w:bookmarkStart w:id="6" w:name="_GoBack"/>
-      <w:bookmarkEnd w:id="6"/>
       <w:r>
         <w:t>.</w:t>
       </w:r>
@@ -3098,8 +3097,8 @@
         <w:spacing w:before="0" w:after="80" w:line="300" w:lineRule="atLeast"/>
         <w:ind w:left="720" w:hanging="720"/>
       </w:pPr>
-      <w:bookmarkStart w:id="7" w:name="_Toc382295472"/>
-      <w:bookmarkStart w:id="8" w:name="_Toc266646195"/>
+      <w:bookmarkStart w:id="6" w:name="_Toc382295472"/>
+      <w:bookmarkStart w:id="7" w:name="_Toc266646195"/>
       <w:r>
         <w:t>Roller</w:t>
       </w:r>
@@ -3112,8 +3111,8 @@
       <w:r>
         <w:t>) i arbetsflödet</w:t>
       </w:r>
+      <w:bookmarkEnd w:id="6"/>
       <w:bookmarkEnd w:id="7"/>
-      <w:bookmarkEnd w:id="8"/>
     </w:p>
     <w:tbl>
       <w:tblPr>
@@ -3602,13 +3601,13 @@
         <w:spacing w:before="0" w:after="80" w:line="300" w:lineRule="atLeast"/>
         <w:ind w:left="720" w:hanging="720"/>
       </w:pPr>
-      <w:bookmarkStart w:id="9" w:name="_Toc382295473"/>
-      <w:bookmarkStart w:id="10" w:name="_Toc266646196"/>
+      <w:bookmarkStart w:id="8" w:name="_Toc382295473"/>
+      <w:bookmarkStart w:id="9" w:name="_Toc266646196"/>
       <w:r>
         <w:t>Arbetssteg</w:t>
       </w:r>
+      <w:bookmarkEnd w:id="8"/>
       <w:bookmarkEnd w:id="9"/>
-      <w:bookmarkEnd w:id="10"/>
     </w:p>
     <w:p>
       <w:pPr>
@@ -3963,7 +3962,7 @@
         <w:spacing w:before="360" w:after="120" w:line="400" w:lineRule="atLeast"/>
         <w:ind w:left="432" w:hanging="432"/>
       </w:pPr>
-      <w:bookmarkStart w:id="11" w:name="_Toc382295474"/>
+      <w:bookmarkStart w:id="10" w:name="_Toc382295474"/>
     </w:p>
     <w:p>
       <w:pPr>
@@ -3972,12 +3971,12 @@
         <w:spacing w:before="360" w:after="120" w:line="400" w:lineRule="atLeast"/>
         <w:ind w:left="432" w:hanging="432"/>
       </w:pPr>
-      <w:bookmarkStart w:id="12" w:name="_Toc266646197"/>
+      <w:bookmarkStart w:id="11" w:name="_Toc266646197"/>
       <w:r>
         <w:t>Informationsklassning</w:t>
       </w:r>
+      <w:bookmarkEnd w:id="10"/>
       <w:bookmarkEnd w:id="11"/>
-      <w:bookmarkEnd w:id="12"/>
     </w:p>
     <w:p>
       <w:pPr>
@@ -4162,13 +4161,13 @@
         <w:spacing w:before="240" w:after="120"/>
         <w:ind w:left="1304" w:hanging="1304"/>
       </w:pPr>
-      <w:bookmarkStart w:id="13" w:name="_Toc382295475"/>
-      <w:bookmarkStart w:id="14" w:name="_Toc266646198"/>
+      <w:bookmarkStart w:id="12" w:name="_Toc382295475"/>
+      <w:bookmarkStart w:id="13" w:name="_Toc266646198"/>
       <w:r>
         <w:t>Informationsmodell</w:t>
       </w:r>
+      <w:bookmarkEnd w:id="12"/>
       <w:bookmarkEnd w:id="13"/>
-      <w:bookmarkEnd w:id="14"/>
     </w:p>
     <w:p>
       <w:pPr>
@@ -4190,10 +4189,10 @@
           <w:lang w:eastAsia="sv-SE"/>
         </w:rPr>
         <w:drawing>
-          <wp:inline distT="0" distB="0" distL="0" distR="0" wp14:anchorId="6E79C542" wp14:editId="50916299">
+          <wp:inline distT="0" distB="0" distL="0" distR="0" wp14:anchorId="611F6A2E" wp14:editId="0D394F64">
             <wp:extent cx="5400040" cy="5383602"/>
             <wp:effectExtent l="0" t="0" r="10160" b="1270"/>
-            <wp:docPr id="7" name="Bild 7"/>
+            <wp:docPr id="2" name="Bild 2"/>
             <wp:cNvGraphicFramePr>
               <a:graphicFrameLocks xmlns:a="http://schemas.openxmlformats.org/drawingml/2006/main" noChangeAspect="1"/>
             </wp:cNvGraphicFramePr>
@@ -4201,7 +4200,7 @@
               <a:graphicData uri="http://schemas.openxmlformats.org/drawingml/2006/picture">
                 <pic:pic xmlns:pic="http://schemas.openxmlformats.org/drawingml/2006/picture">
                   <pic:nvPicPr>
-                    <pic:cNvPr id="0" name="Picture 7"/>
+                    <pic:cNvPr id="0" name="Picture 2"/>
                     <pic:cNvPicPr>
                       <a:picLocks noChangeAspect="1" noChangeArrowheads="1"/>
                     </pic:cNvPicPr>
@@ -4254,13 +4253,13 @@
         <w:spacing w:before="0" w:after="80" w:line="280" w:lineRule="atLeast"/>
         <w:ind w:left="576" w:hanging="576"/>
       </w:pPr>
-      <w:bookmarkStart w:id="15" w:name="_Toc382295476"/>
-      <w:bookmarkStart w:id="16" w:name="_Toc266646199"/>
+      <w:bookmarkStart w:id="14" w:name="_Toc382295476"/>
+      <w:bookmarkStart w:id="15" w:name="_Toc266646199"/>
       <w:r>
         <w:t>Klasser och attribut</w:t>
       </w:r>
+      <w:bookmarkEnd w:id="14"/>
       <w:bookmarkEnd w:id="15"/>
-      <w:bookmarkEnd w:id="16"/>
     </w:p>
     <w:tbl>
       <w:tblPr>
@@ -5222,9 +5221,9 @@
         <w:keepLines/>
         <w:spacing w:before="0" w:after="80" w:line="300" w:lineRule="atLeast"/>
       </w:pPr>
-      <w:bookmarkStart w:id="17" w:name="_Toc264547958"/>
-      <w:bookmarkStart w:id="18" w:name="_Toc266646200"/>
-      <w:bookmarkStart w:id="19" w:name="_Toc382295479"/>
+      <w:bookmarkStart w:id="16" w:name="_Toc264547958"/>
+      <w:bookmarkStart w:id="17" w:name="_Toc266646200"/>
+      <w:bookmarkStart w:id="18" w:name="_Toc382295479"/>
       <w:r>
         <w:t xml:space="preserve">Klass </w:t>
       </w:r>
@@ -5232,8 +5231,8 @@
       <w:r>
         <w:t>IndikatorTyp</w:t>
       </w:r>
+      <w:bookmarkEnd w:id="16"/>
       <w:bookmarkEnd w:id="17"/>
-      <w:bookmarkEnd w:id="18"/>
       <w:proofErr w:type="spellEnd"/>
     </w:p>
     <w:p>
@@ -5826,8 +5825,8 @@
         <w:keepLines/>
         <w:spacing w:before="0" w:after="80" w:line="300" w:lineRule="atLeast"/>
       </w:pPr>
-      <w:bookmarkStart w:id="20" w:name="_Toc264547959"/>
-      <w:bookmarkStart w:id="21" w:name="_Toc266646201"/>
+      <w:bookmarkStart w:id="19" w:name="_Toc264547959"/>
+      <w:bookmarkStart w:id="20" w:name="_Toc266646201"/>
       <w:r>
         <w:lastRenderedPageBreak/>
         <w:t xml:space="preserve">Klass </w:t>
@@ -5836,8 +5835,8 @@
       <w:r>
         <w:t>IndikatorGrupp</w:t>
       </w:r>
+      <w:bookmarkEnd w:id="19"/>
       <w:bookmarkEnd w:id="20"/>
-      <w:bookmarkEnd w:id="21"/>
       <w:proofErr w:type="spellEnd"/>
     </w:p>
     <w:p>
@@ -6462,16 +6461,16 @@
         <w:keepLines/>
         <w:spacing w:before="0" w:after="80" w:line="300" w:lineRule="atLeast"/>
       </w:pPr>
-      <w:bookmarkStart w:id="22" w:name="_Toc264547960"/>
-      <w:bookmarkStart w:id="23" w:name="_Toc266646202"/>
+      <w:bookmarkStart w:id="21" w:name="_Toc264547960"/>
+      <w:bookmarkStart w:id="22" w:name="_Toc266646202"/>
       <w:r>
         <w:t xml:space="preserve">Klass </w:t>
       </w:r>
       <w:r>
         <w:t>Författare</w:t>
       </w:r>
+      <w:bookmarkEnd w:id="21"/>
       <w:bookmarkEnd w:id="22"/>
-      <w:bookmarkEnd w:id="23"/>
     </w:p>
     <w:p>
       <w:proofErr w:type="gramStart"/>
@@ -7172,8 +7171,8 @@
         <w:keepLines/>
         <w:spacing w:before="0" w:after="80" w:line="300" w:lineRule="atLeast"/>
       </w:pPr>
-      <w:bookmarkStart w:id="24" w:name="_Toc264547961"/>
-      <w:bookmarkStart w:id="25" w:name="_Toc266646203"/>
+      <w:bookmarkStart w:id="23" w:name="_Toc264547961"/>
+      <w:bookmarkStart w:id="24" w:name="_Toc266646203"/>
       <w:r>
         <w:t xml:space="preserve">Klass </w:t>
       </w:r>
@@ -7181,8 +7180,8 @@
       <w:r>
         <w:t>IndikatorBeskrivning</w:t>
       </w:r>
+      <w:bookmarkEnd w:id="23"/>
       <w:bookmarkEnd w:id="24"/>
-      <w:bookmarkEnd w:id="25"/>
       <w:proofErr w:type="spellEnd"/>
     </w:p>
     <w:p>
@@ -12318,8 +12317,8 @@
         <w:keepLines/>
         <w:spacing w:before="0" w:after="80" w:line="300" w:lineRule="atLeast"/>
       </w:pPr>
-      <w:bookmarkStart w:id="26" w:name="_Toc264547962"/>
-      <w:bookmarkStart w:id="27" w:name="_Toc266646204"/>
+      <w:bookmarkStart w:id="25" w:name="_Toc264547962"/>
+      <w:bookmarkStart w:id="26" w:name="_Toc266646204"/>
       <w:r>
         <w:t xml:space="preserve">Klass </w:t>
       </w:r>
@@ -12327,8 +12326,8 @@
       <w:r>
         <w:t>IndikatorbeskrivningsÄgare</w:t>
       </w:r>
+      <w:bookmarkEnd w:id="25"/>
       <w:bookmarkEnd w:id="26"/>
-      <w:bookmarkEnd w:id="27"/>
       <w:proofErr w:type="spellEnd"/>
     </w:p>
     <w:p>
@@ -13126,16 +13125,16 @@
         <w:keepLines/>
         <w:spacing w:before="0" w:after="80" w:line="300" w:lineRule="atLeast"/>
       </w:pPr>
-      <w:bookmarkStart w:id="28" w:name="_Toc264547963"/>
-      <w:bookmarkStart w:id="29" w:name="_Toc266646205"/>
+      <w:bookmarkStart w:id="27" w:name="_Toc264547963"/>
+      <w:bookmarkStart w:id="28" w:name="_Toc266646205"/>
       <w:r>
         <w:t xml:space="preserve">Klass </w:t>
       </w:r>
       <w:r>
         <w:t>Urval</w:t>
       </w:r>
+      <w:bookmarkEnd w:id="27"/>
       <w:bookmarkEnd w:id="28"/>
-      <w:bookmarkEnd w:id="29"/>
     </w:p>
     <w:p>
       <w:r>
@@ -13798,8 +13797,8 @@
         <w:keepLines/>
         <w:spacing w:before="0" w:after="80" w:line="300" w:lineRule="atLeast"/>
       </w:pPr>
-      <w:bookmarkStart w:id="30" w:name="_Toc264547964"/>
-      <w:bookmarkStart w:id="31" w:name="_Toc266646206"/>
+      <w:bookmarkStart w:id="29" w:name="_Toc264547964"/>
+      <w:bookmarkStart w:id="30" w:name="_Toc266646206"/>
       <w:r>
         <w:t xml:space="preserve">Klass </w:t>
       </w:r>
@@ -13807,8 +13806,8 @@
       <w:r>
         <w:t>HSAObjekt</w:t>
       </w:r>
+      <w:bookmarkEnd w:id="29"/>
       <w:bookmarkEnd w:id="30"/>
-      <w:bookmarkEnd w:id="31"/>
       <w:proofErr w:type="spellEnd"/>
     </w:p>
     <w:p>
@@ -15688,23 +15687,23 @@
         <w:keepLines/>
         <w:spacing w:before="0" w:after="80" w:line="300" w:lineRule="atLeast"/>
       </w:pPr>
-      <w:bookmarkStart w:id="32" w:name="_Toc264547965"/>
-      <w:bookmarkStart w:id="33" w:name="_Toc266646207"/>
+      <w:bookmarkStart w:id="31" w:name="_Toc264547965"/>
+      <w:bookmarkStart w:id="32" w:name="_Toc266646207"/>
       <w:r>
         <w:t xml:space="preserve">Klass </w:t>
       </w:r>
       <w:r>
         <w:t>Rapporterande system</w:t>
       </w:r>
+      <w:bookmarkEnd w:id="31"/>
       <w:bookmarkEnd w:id="32"/>
-      <w:bookmarkEnd w:id="33"/>
     </w:p>
     <w:p>
-      <w:bookmarkStart w:id="34" w:name="_Toc264547966"/>
+      <w:bookmarkStart w:id="33" w:name="_Toc264547966"/>
       <w:r>
         <w:t>Det system som producerar indikatorrapporten.</w:t>
       </w:r>
-      <w:bookmarkEnd w:id="34"/>
+      <w:bookmarkEnd w:id="33"/>
     </w:p>
     <w:p>
       <w:r>
@@ -16370,8 +16369,8 @@
         <w:keepLines/>
         <w:spacing w:before="0" w:after="80" w:line="300" w:lineRule="atLeast"/>
       </w:pPr>
-      <w:bookmarkStart w:id="35" w:name="_Toc264547967"/>
-      <w:bookmarkStart w:id="36" w:name="_Toc266646208"/>
+      <w:bookmarkStart w:id="34" w:name="_Toc264547967"/>
+      <w:bookmarkStart w:id="35" w:name="_Toc266646208"/>
       <w:r>
         <w:t xml:space="preserve">Klass </w:t>
       </w:r>
@@ -16379,8 +16378,8 @@
       <w:r>
         <w:t>RapporterandeOrganisation</w:t>
       </w:r>
+      <w:bookmarkEnd w:id="34"/>
       <w:bookmarkEnd w:id="35"/>
-      <w:bookmarkEnd w:id="36"/>
       <w:proofErr w:type="spellEnd"/>
     </w:p>
     <w:p>
@@ -17036,8 +17035,8 @@
         <w:keepLines/>
         <w:spacing w:before="0" w:after="80" w:line="300" w:lineRule="atLeast"/>
       </w:pPr>
-      <w:bookmarkStart w:id="37" w:name="_Toc264547968"/>
-      <w:bookmarkStart w:id="38" w:name="_Toc266646209"/>
+      <w:bookmarkStart w:id="36" w:name="_Toc264547968"/>
+      <w:bookmarkStart w:id="37" w:name="_Toc266646209"/>
       <w:r>
         <w:t xml:space="preserve">Klass </w:t>
       </w:r>
@@ -17045,8 +17044,8 @@
       <w:r>
         <w:t>Målvärde</w:t>
       </w:r>
+      <w:bookmarkEnd w:id="36"/>
       <w:bookmarkEnd w:id="37"/>
-      <w:bookmarkEnd w:id="38"/>
       <w:proofErr w:type="spellEnd"/>
     </w:p>
     <w:p>
@@ -18953,8 +18952,8 @@
         <w:keepLines/>
         <w:spacing w:before="0" w:after="80" w:line="300" w:lineRule="atLeast"/>
       </w:pPr>
-      <w:bookmarkStart w:id="39" w:name="_Toc264547969"/>
-      <w:bookmarkStart w:id="40" w:name="_Toc266646210"/>
+      <w:bookmarkStart w:id="38" w:name="_Toc264547969"/>
+      <w:bookmarkStart w:id="39" w:name="_Toc266646210"/>
       <w:r>
         <w:t xml:space="preserve">Klass </w:t>
       </w:r>
@@ -18962,8 +18961,8 @@
       <w:r>
         <w:t>IndikatorRapport</w:t>
       </w:r>
+      <w:bookmarkEnd w:id="38"/>
       <w:bookmarkEnd w:id="39"/>
-      <w:bookmarkEnd w:id="40"/>
       <w:proofErr w:type="spellEnd"/>
     </w:p>
     <w:p>
@@ -19870,8 +19869,8 @@
         <w:keepLines/>
         <w:spacing w:before="0" w:after="80" w:line="300" w:lineRule="atLeast"/>
       </w:pPr>
-      <w:bookmarkStart w:id="41" w:name="_Toc264547970"/>
-      <w:bookmarkStart w:id="42" w:name="_Toc266646211"/>
+      <w:bookmarkStart w:id="40" w:name="_Toc264547970"/>
+      <w:bookmarkStart w:id="41" w:name="_Toc266646211"/>
       <w:r>
         <w:t xml:space="preserve">Klass </w:t>
       </w:r>
@@ -19879,8 +19878,8 @@
       <w:r>
         <w:t>ResultatEnhet</w:t>
       </w:r>
+      <w:bookmarkEnd w:id="40"/>
       <w:bookmarkEnd w:id="41"/>
-      <w:bookmarkEnd w:id="42"/>
       <w:proofErr w:type="spellEnd"/>
     </w:p>
     <w:p>
@@ -21307,8 +21306,8 @@
         <w:keepLines/>
         <w:spacing w:before="0" w:after="80" w:line="300" w:lineRule="atLeast"/>
       </w:pPr>
-      <w:bookmarkStart w:id="43" w:name="_Toc264547971"/>
-      <w:bookmarkStart w:id="44" w:name="_Toc266646212"/>
+      <w:bookmarkStart w:id="42" w:name="_Toc264547971"/>
+      <w:bookmarkStart w:id="43" w:name="_Toc266646212"/>
       <w:r>
         <w:t xml:space="preserve">Klass </w:t>
       </w:r>
@@ -21316,8 +21315,8 @@
       <w:r>
         <w:t>IndikatorVärde</w:t>
       </w:r>
+      <w:bookmarkEnd w:id="42"/>
       <w:bookmarkEnd w:id="43"/>
-      <w:bookmarkEnd w:id="44"/>
       <w:proofErr w:type="spellEnd"/>
     </w:p>
     <w:p>
@@ -22362,19 +22361,19 @@
         </w:numPr>
         <w:spacing w:before="0" w:after="80" w:line="300" w:lineRule="atLeast"/>
       </w:pPr>
-      <w:bookmarkStart w:id="45" w:name="_Toc266646213"/>
+      <w:bookmarkStart w:id="44" w:name="_Toc266646213"/>
       <w:r>
         <w:t>Klass</w:t>
       </w:r>
       <w:r>
         <w:t xml:space="preserve"> </w:t>
       </w:r>
-      <w:bookmarkStart w:id="46" w:name="_Toc264547972"/>
+      <w:bookmarkStart w:id="45" w:name="_Toc264547972"/>
       <w:r>
         <w:t>Kvot</w:t>
       </w:r>
-      <w:bookmarkEnd w:id="46"/>
       <w:bookmarkEnd w:id="45"/>
+      <w:bookmarkEnd w:id="44"/>
     </w:p>
     <w:p>
       <w:r>
@@ -23273,16 +23272,16 @@
         </w:numPr>
         <w:spacing w:before="0" w:after="80" w:line="300" w:lineRule="atLeast"/>
       </w:pPr>
-      <w:bookmarkStart w:id="47" w:name="_Toc264547973"/>
-      <w:bookmarkStart w:id="48" w:name="_Toc266646214"/>
+      <w:bookmarkStart w:id="46" w:name="_Toc264547973"/>
+      <w:bookmarkStart w:id="47" w:name="_Toc266646214"/>
       <w:r>
         <w:t xml:space="preserve">Klass </w:t>
       </w:r>
       <w:r>
         <w:t>Mätvärde</w:t>
       </w:r>
+      <w:bookmarkEnd w:id="46"/>
       <w:bookmarkEnd w:id="47"/>
-      <w:bookmarkEnd w:id="48"/>
     </w:p>
     <w:p>
       <w:r>
@@ -24628,11 +24627,11 @@
         </w:numPr>
         <w:spacing w:before="0" w:after="80" w:line="300" w:lineRule="atLeast"/>
       </w:pPr>
-      <w:bookmarkStart w:id="49" w:name="_Toc266646215"/>
+      <w:bookmarkStart w:id="48" w:name="_Toc266646215"/>
       <w:r>
         <w:t>Klass Kohort</w:t>
       </w:r>
-      <w:bookmarkEnd w:id="49"/>
+      <w:bookmarkEnd w:id="48"/>
     </w:p>
     <w:p>
       <w:r>
@@ -28240,6 +28239,898 @@
                 <w:rFonts w:eastAsia="Arial Unicode MS"/>
               </w:rPr>
             </w:pPr>
+          </w:p>
+        </w:tc>
+      </w:tr>
+    </w:tbl>
+    <w:p/>
+    <w:p>
+      <w:pPr>
+        <w:pStyle w:val="Rubrik3"/>
+        <w:keepLines/>
+        <w:spacing w:before="0" w:after="80" w:line="300" w:lineRule="atLeast"/>
+      </w:pPr>
+      <w:r>
+        <w:t xml:space="preserve">Klass </w:t>
+      </w:r>
+      <w:proofErr w:type="spellStart"/>
+      <w:r>
+        <w:t>Källsystem</w:t>
+      </w:r>
+      <w:proofErr w:type="spellEnd"/>
+    </w:p>
+    <w:p>
+      <w:r>
+        <w:t xml:space="preserve">Det system från vilket värden hämtas, exempelvis ett kvalitetsregister. Om kvalitetsregistret även rapporterar värden anges samma identitet som i klassen rapporterande system, annars anges här ett unikt </w:t>
+      </w:r>
+      <w:proofErr w:type="spellStart"/>
+      <w:r>
+        <w:t>systemId</w:t>
+      </w:r>
+      <w:proofErr w:type="spellEnd"/>
+      <w:r>
+        <w:t xml:space="preserve"> för </w:t>
+      </w:r>
+      <w:proofErr w:type="spellStart"/>
+      <w:proofErr w:type="gramStart"/>
+      <w:r>
+        <w:t>källsystemet</w:t>
+      </w:r>
+      <w:proofErr w:type="spellEnd"/>
+      <w:r>
+        <w:t xml:space="preserve">. </w:t>
+      </w:r>
+      <w:r>
+        <w:t>.</w:t>
+      </w:r>
+      <w:proofErr w:type="gramEnd"/>
+    </w:p>
+    <w:tbl>
+      <w:tblPr>
+        <w:tblW w:w="10327" w:type="dxa"/>
+        <w:tblInd w:w="-731" w:type="dxa"/>
+        <w:tblBorders>
+          <w:top w:val="single" w:sz="4" w:space="0" w:color="auto"/>
+          <w:left w:val="single" w:sz="4" w:space="0" w:color="auto"/>
+          <w:bottom w:val="single" w:sz="4" w:space="0" w:color="auto"/>
+          <w:right w:val="single" w:sz="4" w:space="0" w:color="auto"/>
+          <w:insideH w:val="single" w:sz="4" w:space="0" w:color="auto"/>
+          <w:insideV w:val="single" w:sz="4" w:space="0" w:color="auto"/>
+        </w:tblBorders>
+        <w:tblLayout w:type="fixed"/>
+        <w:tblCellMar>
+          <w:left w:w="0" w:type="dxa"/>
+          <w:right w:w="0" w:type="dxa"/>
+        </w:tblCellMar>
+        <w:tblLook w:val="0000" w:firstRow="0" w:lastRow="0" w:firstColumn="0" w:lastColumn="0" w:noHBand="0" w:noVBand="0"/>
+      </w:tblPr>
+      <w:tblGrid>
+        <w:gridCol w:w="1216"/>
+        <w:gridCol w:w="1373"/>
+        <w:gridCol w:w="2496"/>
+        <w:gridCol w:w="1701"/>
+        <w:gridCol w:w="1190"/>
+        <w:gridCol w:w="2351"/>
+      </w:tblGrid>
+      <w:tr>
+        <w:trPr>
+          <w:trHeight w:val="233"/>
+        </w:trPr>
+        <w:tc>
+          <w:tcPr>
+            <w:tcW w:w="1216" w:type="dxa"/>
+            <w:shd w:val="clear" w:color="auto" w:fill="92D050"/>
+            <w:tcMar>
+              <w:top w:w="15" w:type="dxa"/>
+              <w:left w:w="15" w:type="dxa"/>
+              <w:bottom w:w="0" w:type="dxa"/>
+              <w:right w:w="15" w:type="dxa"/>
+            </w:tcMar>
+          </w:tcPr>
+          <w:p>
+            <w:pPr>
+              <w:rPr>
+                <w:rFonts w:ascii="Arial" w:eastAsia="Arial Unicode MS" w:hAnsi="Arial" w:cs="Arial"/>
+                <w:b/>
+                <w:color w:val="000000"/>
+              </w:rPr>
+            </w:pPr>
+            <w:r>
+              <w:rPr>
+                <w:rFonts w:ascii="Arial" w:hAnsi="Arial" w:cs="Arial"/>
+                <w:b/>
+                <w:color w:val="000000"/>
+              </w:rPr>
+              <w:t>Att</w:t>
+            </w:r>
+            <w:r>
+              <w:rPr>
+                <w:rFonts w:ascii="Arial" w:hAnsi="Arial" w:cs="Arial"/>
+                <w:b/>
+                <w:color w:val="000000"/>
+                <w:bdr w:val="single" w:sz="4" w:space="0" w:color="C0C0C0"/>
+              </w:rPr>
+              <w:t>ribut</w:t>
+            </w:r>
+          </w:p>
+        </w:tc>
+        <w:tc>
+          <w:tcPr>
+            <w:tcW w:w="1373" w:type="dxa"/>
+            <w:shd w:val="clear" w:color="auto" w:fill="92D050"/>
+          </w:tcPr>
+          <w:p>
+            <w:pPr>
+              <w:jc w:val="center"/>
+              <w:rPr>
+                <w:rFonts w:ascii="Arial" w:hAnsi="Arial" w:cs="Arial"/>
+                <w:b/>
+                <w:color w:val="000000"/>
+              </w:rPr>
+            </w:pPr>
+            <w:r>
+              <w:rPr>
+                <w:rFonts w:ascii="Arial" w:hAnsi="Arial" w:cs="Arial"/>
+                <w:b/>
+                <w:color w:val="000000"/>
+              </w:rPr>
+              <w:t>Mappning till RIM</w:t>
+            </w:r>
+          </w:p>
+        </w:tc>
+        <w:tc>
+          <w:tcPr>
+            <w:tcW w:w="2496" w:type="dxa"/>
+            <w:shd w:val="pct25" w:color="auto" w:fill="auto"/>
+            <w:tcMar>
+              <w:top w:w="15" w:type="dxa"/>
+              <w:left w:w="15" w:type="dxa"/>
+              <w:bottom w:w="0" w:type="dxa"/>
+              <w:right w:w="15" w:type="dxa"/>
+            </w:tcMar>
+          </w:tcPr>
+          <w:p>
+            <w:pPr>
+              <w:jc w:val="center"/>
+              <w:rPr>
+                <w:rFonts w:ascii="Arial" w:hAnsi="Arial" w:cs="Arial"/>
+                <w:b/>
+                <w:color w:val="000000"/>
+              </w:rPr>
+            </w:pPr>
+            <w:r>
+              <w:rPr>
+                <w:rFonts w:ascii="Arial" w:hAnsi="Arial" w:cs="Arial"/>
+                <w:b/>
+                <w:color w:val="000000"/>
+              </w:rPr>
+              <w:t>Beskrivning/referens</w:t>
+            </w:r>
+          </w:p>
+        </w:tc>
+        <w:tc>
+          <w:tcPr>
+            <w:tcW w:w="1701" w:type="dxa"/>
+            <w:shd w:val="pct25" w:color="auto" w:fill="auto"/>
+            <w:tcMar>
+              <w:top w:w="15" w:type="dxa"/>
+              <w:left w:w="15" w:type="dxa"/>
+              <w:bottom w:w="0" w:type="dxa"/>
+              <w:right w:w="15" w:type="dxa"/>
+            </w:tcMar>
+          </w:tcPr>
+          <w:p>
+            <w:pPr>
+              <w:jc w:val="center"/>
+              <w:rPr>
+                <w:rFonts w:ascii="Arial" w:eastAsia="Arial Unicode MS" w:hAnsi="Arial" w:cs="Arial"/>
+                <w:b/>
+                <w:color w:val="000000"/>
+              </w:rPr>
+            </w:pPr>
+            <w:r>
+              <w:rPr>
+                <w:rFonts w:ascii="Arial" w:hAnsi="Arial" w:cs="Arial"/>
+                <w:b/>
+                <w:color w:val="000000"/>
+              </w:rPr>
+              <w:t>Format</w:t>
+            </w:r>
+          </w:p>
+        </w:tc>
+        <w:tc>
+          <w:tcPr>
+            <w:tcW w:w="1190" w:type="dxa"/>
+            <w:shd w:val="pct25" w:color="auto" w:fill="auto"/>
+            <w:tcMar>
+              <w:top w:w="15" w:type="dxa"/>
+              <w:left w:w="15" w:type="dxa"/>
+              <w:bottom w:w="0" w:type="dxa"/>
+              <w:right w:w="15" w:type="dxa"/>
+            </w:tcMar>
+          </w:tcPr>
+          <w:p>
+            <w:pPr>
+              <w:jc w:val="center"/>
+              <w:rPr>
+                <w:rFonts w:ascii="Arial" w:hAnsi="Arial" w:cs="Arial"/>
+                <w:b/>
+                <w:color w:val="000000"/>
+              </w:rPr>
+            </w:pPr>
+            <w:proofErr w:type="spellStart"/>
+            <w:r>
+              <w:rPr>
+                <w:rFonts w:ascii="Arial" w:hAnsi="Arial" w:cs="Arial"/>
+                <w:b/>
+                <w:color w:val="000000"/>
+              </w:rPr>
+              <w:t>Mult</w:t>
+            </w:r>
+            <w:proofErr w:type="spellEnd"/>
+          </w:p>
+        </w:tc>
+        <w:tc>
+          <w:tcPr>
+            <w:tcW w:w="2351" w:type="dxa"/>
+            <w:shd w:val="pct25" w:color="auto" w:fill="auto"/>
+            <w:tcMar>
+              <w:top w:w="15" w:type="dxa"/>
+              <w:left w:w="15" w:type="dxa"/>
+              <w:bottom w:w="0" w:type="dxa"/>
+              <w:right w:w="15" w:type="dxa"/>
+            </w:tcMar>
+          </w:tcPr>
+          <w:p>
+            <w:pPr>
+              <w:rPr>
+                <w:rFonts w:ascii="Arial" w:hAnsi="Arial" w:cs="Arial"/>
+                <w:b/>
+                <w:color w:val="000000"/>
+              </w:rPr>
+            </w:pPr>
+            <w:proofErr w:type="spellStart"/>
+            <w:r>
+              <w:rPr>
+                <w:rFonts w:ascii="Arial" w:hAnsi="Arial" w:cs="Arial"/>
+                <w:b/>
+                <w:color w:val="000000"/>
+              </w:rPr>
+              <w:t>Kodverk</w:t>
+            </w:r>
+            <w:proofErr w:type="spellEnd"/>
+            <w:r>
+              <w:rPr>
+                <w:rFonts w:ascii="Arial" w:hAnsi="Arial" w:cs="Arial"/>
+                <w:b/>
+                <w:color w:val="000000"/>
+              </w:rPr>
+              <w:t>/värdemängd</w:t>
+            </w:r>
+          </w:p>
+          <w:p>
+            <w:pPr>
+              <w:rPr>
+                <w:rFonts w:ascii="Arial" w:eastAsia="Arial Unicode MS" w:hAnsi="Arial" w:cs="Arial"/>
+                <w:b/>
+                <w:color w:val="000000"/>
+              </w:rPr>
+            </w:pPr>
+            <w:proofErr w:type="spellStart"/>
+            <w:r>
+              <w:rPr>
+                <w:rFonts w:ascii="Arial" w:hAnsi="Arial" w:cs="Arial"/>
+                <w:b/>
+                <w:color w:val="000000"/>
+              </w:rPr>
+              <w:t>ev</w:t>
+            </w:r>
+            <w:proofErr w:type="spellEnd"/>
+            <w:r>
+              <w:rPr>
+                <w:rFonts w:ascii="Arial" w:hAnsi="Arial" w:cs="Arial"/>
+                <w:b/>
+                <w:color w:val="000000"/>
+              </w:rPr>
+              <w:t xml:space="preserve"> </w:t>
+            </w:r>
+            <w:proofErr w:type="spellStart"/>
+            <w:r>
+              <w:rPr>
+                <w:rFonts w:ascii="Arial" w:hAnsi="Arial" w:cs="Arial"/>
+                <w:b/>
+                <w:color w:val="000000"/>
+              </w:rPr>
+              <w:t>OID</w:t>
+            </w:r>
+            <w:proofErr w:type="spellEnd"/>
+            <w:r>
+              <w:rPr>
+                <w:rFonts w:ascii="Arial" w:hAnsi="Arial" w:cs="Arial"/>
+                <w:b/>
+                <w:color w:val="000000"/>
+              </w:rPr>
+              <w:t>-nr</w:t>
+            </w:r>
+          </w:p>
+        </w:tc>
+      </w:tr>
+      <w:tr>
+        <w:trPr>
+          <w:trHeight w:val="233"/>
+        </w:trPr>
+        <w:tc>
+          <w:tcPr>
+            <w:tcW w:w="1216" w:type="dxa"/>
+            <w:tcMar>
+              <w:top w:w="15" w:type="dxa"/>
+              <w:left w:w="15" w:type="dxa"/>
+              <w:bottom w:w="0" w:type="dxa"/>
+              <w:right w:w="15" w:type="dxa"/>
+            </w:tcMar>
+          </w:tcPr>
+          <w:p>
+            <w:pPr>
+              <w:rPr>
+                <w:rFonts w:ascii="Arial" w:eastAsia="Arial Unicode MS" w:hAnsi="Arial" w:cs="Arial"/>
+                <w:color w:val="000000"/>
+              </w:rPr>
+            </w:pPr>
+            <w:proofErr w:type="spellStart"/>
+            <w:r>
+              <w:rPr>
+                <w:rFonts w:ascii="Arial" w:eastAsia="Arial Unicode MS" w:hAnsi="Arial" w:cs="Arial"/>
+                <w:color w:val="000000"/>
+              </w:rPr>
+              <w:t>SystemId</w:t>
+            </w:r>
+            <w:proofErr w:type="spellEnd"/>
+          </w:p>
+        </w:tc>
+        <w:tc>
+          <w:tcPr>
+            <w:tcW w:w="1373" w:type="dxa"/>
+          </w:tcPr>
+          <w:p>
+            <w:pPr>
+              <w:rPr>
+                <w:rFonts w:eastAsia="Arial Unicode MS"/>
+              </w:rPr>
+            </w:pPr>
+            <w:r>
+              <w:rPr>
+                <w:rFonts w:eastAsia="Arial Unicode MS"/>
+              </w:rPr>
+              <w:t>Saknar motsvarighet</w:t>
+            </w:r>
+          </w:p>
+        </w:tc>
+        <w:tc>
+          <w:tcPr>
+            <w:tcW w:w="2496" w:type="dxa"/>
+            <w:tcMar>
+              <w:top w:w="15" w:type="dxa"/>
+              <w:left w:w="15" w:type="dxa"/>
+              <w:bottom w:w="0" w:type="dxa"/>
+              <w:right w:w="15" w:type="dxa"/>
+            </w:tcMar>
+          </w:tcPr>
+          <w:p>
+            <w:pPr>
+              <w:rPr>
+                <w:rFonts w:ascii="Arial" w:eastAsia="Arial Unicode MS" w:hAnsi="Arial" w:cs="Arial"/>
+                <w:i/>
+                <w:color w:val="000000"/>
+              </w:rPr>
+            </w:pPr>
+            <w:r>
+              <w:rPr>
+                <w:rFonts w:eastAsia="Arial Unicode MS"/>
+              </w:rPr>
+              <w:t xml:space="preserve">Ett unikt </w:t>
+            </w:r>
+            <w:proofErr w:type="spellStart"/>
+            <w:r>
+              <w:rPr>
+                <w:rFonts w:eastAsia="Arial Unicode MS"/>
+              </w:rPr>
+              <w:t>systemId</w:t>
+            </w:r>
+            <w:proofErr w:type="spellEnd"/>
+            <w:r>
+              <w:rPr>
+                <w:rFonts w:eastAsia="Arial Unicode MS"/>
+              </w:rPr>
+              <w:t xml:space="preserve"> för </w:t>
+            </w:r>
+            <w:proofErr w:type="spellStart"/>
+            <w:r>
+              <w:rPr>
+                <w:rFonts w:eastAsia="Arial Unicode MS"/>
+              </w:rPr>
+              <w:t>källsystemet</w:t>
+            </w:r>
+            <w:proofErr w:type="spellEnd"/>
+            <w:r>
+              <w:rPr>
+                <w:rFonts w:eastAsia="Arial Unicode MS"/>
+              </w:rPr>
+              <w:t xml:space="preserve">, antingen ett </w:t>
+            </w:r>
+            <w:proofErr w:type="spellStart"/>
+            <w:r>
+              <w:rPr>
+                <w:rFonts w:eastAsia="Arial Unicode MS"/>
+              </w:rPr>
+              <w:t>HSAId</w:t>
+            </w:r>
+            <w:proofErr w:type="spellEnd"/>
+            <w:r>
+              <w:rPr>
+                <w:rFonts w:eastAsia="Arial Unicode MS"/>
+              </w:rPr>
+              <w:t xml:space="preserve"> eller ett unikt </w:t>
+            </w:r>
+            <w:proofErr w:type="spellStart"/>
+            <w:r>
+              <w:rPr>
+                <w:rFonts w:eastAsia="Arial Unicode MS"/>
+              </w:rPr>
+              <w:t>systemId</w:t>
+            </w:r>
+            <w:proofErr w:type="spellEnd"/>
+            <w:r>
+              <w:rPr>
+                <w:rFonts w:eastAsia="Arial Unicode MS"/>
+              </w:rPr>
+              <w:t xml:space="preserve"> enligt formatet ”</w:t>
+            </w:r>
+            <w:proofErr w:type="spellStart"/>
+            <w:r>
+              <w:rPr>
+                <w:rFonts w:ascii="Arial" w:hAnsi="Arial" w:cs="Arial"/>
+                <w:sz w:val="20"/>
+                <w:szCs w:val="20"/>
+                <w:lang w:val="en-US" w:eastAsia="sv-SE"/>
+              </w:rPr>
+              <w:t>Icke-nationell</w:t>
+            </w:r>
+            <w:proofErr w:type="spellEnd"/>
+            <w:r>
+              <w:rPr>
+                <w:rFonts w:ascii="Arial" w:hAnsi="Arial" w:cs="Arial"/>
+                <w:sz w:val="20"/>
+                <w:szCs w:val="20"/>
+                <w:lang w:val="en-US" w:eastAsia="sv-SE"/>
+              </w:rPr>
+              <w:t xml:space="preserve"> </w:t>
+            </w:r>
+            <w:proofErr w:type="spellStart"/>
+            <w:r>
+              <w:rPr>
+                <w:rFonts w:ascii="Arial" w:hAnsi="Arial" w:cs="Arial"/>
+                <w:sz w:val="20"/>
+                <w:szCs w:val="20"/>
+                <w:lang w:val="en-US" w:eastAsia="sv-SE"/>
+              </w:rPr>
+              <w:t>identifierarer</w:t>
+            </w:r>
+            <w:proofErr w:type="spellEnd"/>
+            <w:r>
+              <w:rPr>
+                <w:rFonts w:ascii="Arial" w:hAnsi="Arial" w:cs="Arial"/>
+                <w:sz w:val="20"/>
+                <w:szCs w:val="20"/>
+                <w:lang w:val="en-US" w:eastAsia="sv-SE"/>
+              </w:rPr>
+              <w:t xml:space="preserve"> </w:t>
+            </w:r>
+            <w:proofErr w:type="spellStart"/>
+            <w:r>
+              <w:rPr>
+                <w:rFonts w:ascii="Arial" w:hAnsi="Arial" w:cs="Arial"/>
+                <w:sz w:val="20"/>
+                <w:szCs w:val="20"/>
+                <w:lang w:val="en-US" w:eastAsia="sv-SE"/>
+              </w:rPr>
+              <w:t>Org+lokalt</w:t>
+            </w:r>
+            <w:proofErr w:type="spellEnd"/>
+            <w:r>
+              <w:rPr>
+                <w:rFonts w:ascii="Arial" w:hAnsi="Arial" w:cs="Arial"/>
+                <w:sz w:val="20"/>
+                <w:szCs w:val="20"/>
+                <w:lang w:val="en-US" w:eastAsia="sv-SE"/>
+              </w:rPr>
+              <w:t xml:space="preserve"> </w:t>
+            </w:r>
+            <w:proofErr w:type="spellStart"/>
+            <w:r>
+              <w:rPr>
+                <w:rFonts w:ascii="Arial" w:hAnsi="Arial" w:cs="Arial"/>
+                <w:sz w:val="20"/>
+                <w:szCs w:val="20"/>
+                <w:lang w:val="en-US" w:eastAsia="sv-SE"/>
+              </w:rPr>
+              <w:t>unikt</w:t>
+            </w:r>
+            <w:proofErr w:type="spellEnd"/>
+            <w:r>
+              <w:rPr>
+                <w:rFonts w:ascii="Arial" w:hAnsi="Arial" w:cs="Arial"/>
+                <w:sz w:val="20"/>
+                <w:szCs w:val="20"/>
+                <w:lang w:val="en-US" w:eastAsia="sv-SE"/>
+              </w:rPr>
+              <w:t xml:space="preserve"> id</w:t>
+            </w:r>
+            <w:r>
+              <w:rPr>
+                <w:rFonts w:ascii="Arial" w:hAnsi="Arial" w:cs="Arial"/>
+                <w:sz w:val="20"/>
+                <w:szCs w:val="20"/>
+                <w:lang w:val="en-US" w:eastAsia="sv-SE"/>
+              </w:rPr>
+              <w:t>”</w:t>
+            </w:r>
+          </w:p>
+        </w:tc>
+        <w:tc>
+          <w:tcPr>
+            <w:tcW w:w="1701" w:type="dxa"/>
+            <w:tcMar>
+              <w:top w:w="15" w:type="dxa"/>
+              <w:left w:w="15" w:type="dxa"/>
+              <w:bottom w:w="0" w:type="dxa"/>
+              <w:right w:w="15" w:type="dxa"/>
+            </w:tcMar>
+          </w:tcPr>
+          <w:p>
+            <w:pPr>
+              <w:jc w:val="center"/>
+              <w:rPr>
+                <w:rFonts w:ascii="Arial" w:eastAsia="Arial Unicode MS" w:hAnsi="Arial" w:cs="Arial"/>
+                <w:color w:val="000000"/>
+              </w:rPr>
+            </w:pPr>
+            <w:r>
+              <w:rPr>
+                <w:rFonts w:ascii="Arial" w:eastAsia="Arial Unicode MS" w:hAnsi="Arial" w:cs="Arial"/>
+                <w:color w:val="000000"/>
+              </w:rPr>
+              <w:t>Id</w:t>
+            </w:r>
+          </w:p>
+        </w:tc>
+        <w:tc>
+          <w:tcPr>
+            <w:tcW w:w="1190" w:type="dxa"/>
+            <w:tcMar>
+              <w:top w:w="15" w:type="dxa"/>
+              <w:left w:w="15" w:type="dxa"/>
+              <w:bottom w:w="0" w:type="dxa"/>
+              <w:right w:w="15" w:type="dxa"/>
+            </w:tcMar>
+          </w:tcPr>
+          <w:p>
+            <w:pPr>
+              <w:jc w:val="center"/>
+              <w:rPr>
+                <w:rFonts w:ascii="Arial" w:eastAsia="Arial Unicode MS" w:hAnsi="Arial" w:cs="Arial"/>
+                <w:color w:val="000000"/>
+              </w:rPr>
+            </w:pPr>
+            <w:r>
+              <w:rPr>
+                <w:rFonts w:ascii="Arial" w:eastAsia="Arial Unicode MS" w:hAnsi="Arial" w:cs="Arial"/>
+                <w:color w:val="000000"/>
+              </w:rPr>
+              <w:t>1</w:t>
+            </w:r>
+          </w:p>
+        </w:tc>
+        <w:tc>
+          <w:tcPr>
+            <w:tcW w:w="2351" w:type="dxa"/>
+            <w:tcMar>
+              <w:top w:w="15" w:type="dxa"/>
+              <w:left w:w="15" w:type="dxa"/>
+              <w:bottom w:w="0" w:type="dxa"/>
+              <w:right w:w="15" w:type="dxa"/>
+            </w:tcMar>
+          </w:tcPr>
+          <w:p>
+            <w:pPr>
+              <w:rPr>
+                <w:rFonts w:ascii="Arial" w:eastAsia="Arial Unicode MS" w:hAnsi="Arial" w:cs="Arial"/>
+                <w:color w:val="000000"/>
+              </w:rPr>
+            </w:pPr>
+            <w:proofErr w:type="spellStart"/>
+            <w:r>
+              <w:rPr>
+                <w:rFonts w:ascii="Arial" w:eastAsia="Arial Unicode MS" w:hAnsi="Arial" w:cs="Arial"/>
+                <w:color w:val="000000"/>
+              </w:rPr>
+              <w:t>HSA</w:t>
+            </w:r>
+            <w:proofErr w:type="spellEnd"/>
+            <w:r>
+              <w:rPr>
+                <w:rFonts w:ascii="Arial" w:eastAsia="Arial Unicode MS" w:hAnsi="Arial" w:cs="Arial"/>
+                <w:color w:val="000000"/>
+              </w:rPr>
+              <w:t xml:space="preserve">-id </w:t>
+            </w:r>
+          </w:p>
+          <w:p>
+            <w:pPr>
+              <w:rPr>
+                <w:rFonts w:ascii="Arial" w:eastAsia="Arial Unicode MS" w:hAnsi="Arial" w:cs="Arial"/>
+                <w:color w:val="000000"/>
+              </w:rPr>
+            </w:pPr>
+            <w:proofErr w:type="spellStart"/>
+            <w:r>
+              <w:rPr>
+                <w:rFonts w:ascii="Arial" w:eastAsia="Arial Unicode MS" w:hAnsi="Arial" w:cs="Arial"/>
+                <w:color w:val="000000"/>
+              </w:rPr>
+              <w:t>OID</w:t>
+            </w:r>
+            <w:proofErr w:type="spellEnd"/>
+            <w:r>
+              <w:rPr>
+                <w:rFonts w:ascii="Arial" w:eastAsia="Arial Unicode MS" w:hAnsi="Arial" w:cs="Arial"/>
+                <w:color w:val="000000"/>
+              </w:rPr>
+              <w:t>: 1.2.752.129.2.1.4.1</w:t>
+            </w:r>
+          </w:p>
+          <w:p>
+            <w:pPr>
+              <w:pStyle w:val="Brdtext"/>
+              <w:rPr>
+                <w:rFonts w:eastAsia="Arial Unicode MS"/>
+              </w:rPr>
+            </w:pPr>
+            <w:proofErr w:type="spellStart"/>
+            <w:r>
+              <w:rPr>
+                <w:rFonts w:eastAsia="Arial Unicode MS"/>
+              </w:rPr>
+              <w:t>SystemId</w:t>
+            </w:r>
+            <w:proofErr w:type="spellEnd"/>
+            <w:r>
+              <w:rPr>
+                <w:rFonts w:eastAsia="Arial Unicode MS"/>
+              </w:rPr>
+              <w:t xml:space="preserve">: </w:t>
+            </w:r>
+          </w:p>
+          <w:p>
+            <w:pPr>
+              <w:pStyle w:val="Brdtext"/>
+              <w:rPr>
+                <w:rFonts w:eastAsia="Arial Unicode MS"/>
+              </w:rPr>
+            </w:pPr>
+            <w:proofErr w:type="spellStart"/>
+            <w:r>
+              <w:rPr>
+                <w:rFonts w:eastAsia="Arial Unicode MS"/>
+              </w:rPr>
+              <w:t>OID</w:t>
+            </w:r>
+            <w:proofErr w:type="spellEnd"/>
+            <w:r>
+              <w:rPr>
+                <w:rFonts w:eastAsia="Arial Unicode MS"/>
+              </w:rPr>
+              <w:t>:</w:t>
+            </w:r>
+          </w:p>
+          <w:p>
+            <w:pPr>
+              <w:spacing w:before="0" w:after="0"/>
+              <w:rPr>
+                <w:rFonts w:ascii="Arial" w:hAnsi="Arial" w:cs="Arial"/>
+                <w:sz w:val="20"/>
+                <w:szCs w:val="20"/>
+                <w:lang w:val="en-US" w:eastAsia="sv-SE"/>
+              </w:rPr>
+            </w:pPr>
+            <w:r>
+              <w:rPr>
+                <w:rFonts w:ascii="Arial" w:hAnsi="Arial" w:cs="Arial"/>
+                <w:sz w:val="20"/>
+                <w:szCs w:val="20"/>
+                <w:lang w:val="en-US" w:eastAsia="sv-SE"/>
+              </w:rPr>
+              <w:t>1.2.752.129.2.1.2.1</w:t>
+            </w:r>
+          </w:p>
+        </w:tc>
+      </w:tr>
+      <w:tr>
+        <w:trPr>
+          <w:trHeight w:val="233"/>
+        </w:trPr>
+        <w:tc>
+          <w:tcPr>
+            <w:tcW w:w="1216" w:type="dxa"/>
+            <w:tcMar>
+              <w:top w:w="15" w:type="dxa"/>
+              <w:left w:w="15" w:type="dxa"/>
+              <w:bottom w:w="0" w:type="dxa"/>
+              <w:right w:w="15" w:type="dxa"/>
+            </w:tcMar>
+          </w:tcPr>
+          <w:p>
+            <w:pPr>
+              <w:tabs>
+                <w:tab w:val="left" w:pos="4111"/>
+              </w:tabs>
+              <w:rPr>
+                <w:rFonts w:ascii="Arial" w:eastAsia="Arial Unicode MS" w:hAnsi="Arial" w:cs="Arial"/>
+                <w:color w:val="000000"/>
+              </w:rPr>
+            </w:pPr>
+            <w:proofErr w:type="spellStart"/>
+            <w:r>
+              <w:rPr>
+                <w:rFonts w:ascii="Arial" w:eastAsia="Arial Unicode MS" w:hAnsi="Arial" w:cs="Arial"/>
+                <w:color w:val="000000"/>
+              </w:rPr>
+              <w:t>SystemNamn</w:t>
+            </w:r>
+            <w:proofErr w:type="spellEnd"/>
+          </w:p>
+        </w:tc>
+        <w:tc>
+          <w:tcPr>
+            <w:tcW w:w="1373" w:type="dxa"/>
+          </w:tcPr>
+          <w:p>
+            <w:pPr>
+              <w:rPr>
+                <w:rFonts w:ascii="Arial" w:eastAsia="Arial Unicode MS" w:hAnsi="Arial" w:cs="Arial"/>
+                <w:i/>
+                <w:color w:val="000000"/>
+              </w:rPr>
+            </w:pPr>
+            <w:r>
+              <w:rPr>
+                <w:rFonts w:eastAsia="Arial Unicode MS"/>
+              </w:rPr>
+              <w:t>Saknar</w:t>
+            </w:r>
+            <w:r>
+              <w:rPr>
+                <w:rFonts w:ascii="Arial" w:eastAsia="Arial Unicode MS" w:hAnsi="Arial" w:cs="Arial"/>
+                <w:i/>
+                <w:color w:val="000000"/>
+              </w:rPr>
+              <w:t xml:space="preserve"> </w:t>
+            </w:r>
+            <w:r>
+              <w:rPr>
+                <w:rFonts w:eastAsia="Arial Unicode MS"/>
+              </w:rPr>
+              <w:t>motsvarighet</w:t>
+            </w:r>
+          </w:p>
+        </w:tc>
+        <w:tc>
+          <w:tcPr>
+            <w:tcW w:w="2496" w:type="dxa"/>
+            <w:tcMar>
+              <w:top w:w="15" w:type="dxa"/>
+              <w:left w:w="15" w:type="dxa"/>
+              <w:bottom w:w="0" w:type="dxa"/>
+              <w:right w:w="15" w:type="dxa"/>
+            </w:tcMar>
+          </w:tcPr>
+          <w:p>
+            <w:pPr>
+              <w:rPr>
+                <w:rFonts w:ascii="Arial" w:eastAsia="Arial Unicode MS" w:hAnsi="Arial" w:cs="Arial"/>
+                <w:i/>
+                <w:color w:val="000000"/>
+              </w:rPr>
+            </w:pPr>
+            <w:r>
+              <w:rPr>
+                <w:rFonts w:eastAsia="Arial Unicode MS"/>
+              </w:rPr>
+              <w:t>Namnet på systemet, t ex kvalitetsregistrets namn</w:t>
+            </w:r>
+          </w:p>
+        </w:tc>
+        <w:tc>
+          <w:tcPr>
+            <w:tcW w:w="1701" w:type="dxa"/>
+            <w:tcMar>
+              <w:top w:w="15" w:type="dxa"/>
+              <w:left w:w="15" w:type="dxa"/>
+              <w:bottom w:w="0" w:type="dxa"/>
+              <w:right w:w="15" w:type="dxa"/>
+            </w:tcMar>
+          </w:tcPr>
+          <w:p>
+            <w:pPr>
+              <w:tabs>
+                <w:tab w:val="left" w:pos="4111"/>
+              </w:tabs>
+              <w:jc w:val="center"/>
+              <w:rPr>
+                <w:rFonts w:ascii="Arial" w:eastAsia="Arial Unicode MS" w:hAnsi="Arial" w:cs="Arial"/>
+                <w:color w:val="000000"/>
+              </w:rPr>
+            </w:pPr>
+            <w:r>
+              <w:rPr>
+                <w:rFonts w:ascii="Arial" w:eastAsia="Arial Unicode MS" w:hAnsi="Arial" w:cs="Arial"/>
+                <w:color w:val="000000"/>
+              </w:rPr>
+              <w:t>String</w:t>
+            </w:r>
+          </w:p>
+        </w:tc>
+        <w:tc>
+          <w:tcPr>
+            <w:tcW w:w="1190" w:type="dxa"/>
+            <w:tcMar>
+              <w:top w:w="15" w:type="dxa"/>
+              <w:left w:w="15" w:type="dxa"/>
+              <w:bottom w:w="0" w:type="dxa"/>
+              <w:right w:w="15" w:type="dxa"/>
+            </w:tcMar>
+          </w:tcPr>
+          <w:p>
+            <w:pPr>
+              <w:tabs>
+                <w:tab w:val="left" w:pos="4111"/>
+              </w:tabs>
+              <w:jc w:val="center"/>
+              <w:rPr>
+                <w:rFonts w:ascii="Arial" w:eastAsia="Arial Unicode MS" w:hAnsi="Arial" w:cs="Arial"/>
+                <w:color w:val="000000"/>
+              </w:rPr>
+            </w:pPr>
+            <w:r>
+              <w:rPr>
+                <w:rFonts w:ascii="Arial" w:eastAsia="Arial Unicode MS" w:hAnsi="Arial" w:cs="Arial"/>
+                <w:color w:val="000000"/>
+              </w:rPr>
+              <w:t>1</w:t>
+            </w:r>
+          </w:p>
+        </w:tc>
+        <w:tc>
+          <w:tcPr>
+            <w:tcW w:w="2351" w:type="dxa"/>
+            <w:tcMar>
+              <w:top w:w="15" w:type="dxa"/>
+              <w:left w:w="15" w:type="dxa"/>
+              <w:bottom w:w="0" w:type="dxa"/>
+              <w:right w:w="15" w:type="dxa"/>
+            </w:tcMar>
+          </w:tcPr>
+          <w:p>
+            <w:pPr>
+              <w:tabs>
+                <w:tab w:val="left" w:pos="4111"/>
+              </w:tabs>
+              <w:rPr>
+                <w:rFonts w:ascii="Arial" w:eastAsia="Arial Unicode MS" w:hAnsi="Arial" w:cs="Arial"/>
+                <w:color w:val="000000"/>
+              </w:rPr>
+            </w:pPr>
+            <w:bookmarkStart w:id="49" w:name="_GoBack"/>
+            <w:bookmarkEnd w:id="49"/>
           </w:p>
         </w:tc>
       </w:tr>
@@ -28604,7 +29495,11 @@
           </w:tcPr>
           <w:p>
             <w:r>
-              <w:t xml:space="preserve">Används för att skapa urval som skall avgränsa en </w:t>
+              <w:t xml:space="preserve">Används för att skapa urval som skall </w:t>
+            </w:r>
+            <w:r>
+              <w:lastRenderedPageBreak/>
+              <w:t xml:space="preserve">avgränsa en </w:t>
             </w:r>
             <w:proofErr w:type="spellStart"/>
             <w:r>
@@ -28630,6 +29525,7 @@
               <w:outlineLvl w:val="6"/>
             </w:pPr>
             <w:r>
+              <w:lastRenderedPageBreak/>
               <w:t>ICD-10 koder</w:t>
             </w:r>
             <w:r>
@@ -28675,6 +29571,7 @@
               <w:rPr>
                 <w:b w:val="0"/>
               </w:rPr>
+              <w:lastRenderedPageBreak/>
               <w:t>Dödsorsak</w:t>
             </w:r>
             <w:proofErr w:type="spellEnd"/>
@@ -28747,14 +29644,14 @@
           <w:p>
             <w:pPr>
               <w:rPr>
-                <w:rFonts w:cs="georgia"/>
+                <w:rFonts w:cs="Georgia"/>
                 <w:lang w:eastAsia="sv-SE"/>
               </w:rPr>
             </w:pPr>
             <w:proofErr w:type="spellStart"/>
             <w:r>
               <w:rPr>
-                <w:rFonts w:cs="georgia"/>
+                <w:rFonts w:cs="Georgia"/>
                 <w:lang w:eastAsia="sv-SE"/>
               </w:rPr>
               <w:t>EfterstävansvärtVärde</w:t>
@@ -28877,7 +29774,6 @@
               <w:rPr>
                 <w:b w:val="0"/>
               </w:rPr>
-              <w:lastRenderedPageBreak/>
               <w:t>Enheter</w:t>
             </w:r>
             <w:proofErr w:type="spellEnd"/>
@@ -28957,14 +29853,14 @@
           <w:p>
             <w:pPr>
               <w:rPr>
-                <w:rFonts w:cs="georgia"/>
+                <w:rFonts w:cs="Georgia"/>
                 <w:lang w:eastAsia="sv-SE"/>
               </w:rPr>
             </w:pPr>
             <w:proofErr w:type="spellStart"/>
             <w:r>
               <w:rPr>
-                <w:rFonts w:cs="georgia"/>
+                <w:rFonts w:cs="Georgia"/>
                 <w:lang w:eastAsia="sv-SE"/>
               </w:rPr>
               <w:t>GruppKod</w:t>
@@ -29277,7 +30173,11 @@
             </w:r>
             <w:proofErr w:type="spellEnd"/>
             <w:r>
-              <w:t xml:space="preserve"> för att identifiera avsändande system samt för att skilja mellan recept som ligger i receptregistret kontra </w:t>
+              <w:t xml:space="preserve"> för att identifiera avsändande system samt för att skilja mellan recept </w:t>
+            </w:r>
+            <w:r>
+              <w:lastRenderedPageBreak/>
+              <w:t xml:space="preserve">som ligger i receptregistret kontra </w:t>
             </w:r>
             <w:proofErr w:type="spellStart"/>
             <w:r>
@@ -29297,6 +30197,7 @@
           <w:p>
             <w:proofErr w:type="spellStart"/>
             <w:r>
+              <w:lastRenderedPageBreak/>
               <w:t>HSA</w:t>
             </w:r>
             <w:proofErr w:type="spellEnd"/>
@@ -29342,6 +30243,7 @@
               <w:rPr>
                 <w:b w:val="0"/>
               </w:rPr>
+              <w:lastRenderedPageBreak/>
               <w:t>Kön</w:t>
             </w:r>
             <w:proofErr w:type="spellEnd"/>
@@ -29616,7 +30518,6 @@
           </w:tcPr>
           <w:p>
             <w:r>
-              <w:lastRenderedPageBreak/>
               <w:t>län</w:t>
             </w:r>
           </w:p>
@@ -29844,7 +30745,7 @@
           <w:p>
             <w:pPr>
               <w:rPr>
-                <w:rFonts w:cs="georgia"/>
+                <w:rFonts w:cs="Georgia"/>
                 <w:lang w:eastAsia="sv-SE"/>
               </w:rPr>
             </w:pPr>
@@ -29854,7 +30755,15 @@
                 <w:rFonts w:ascii="Arial" w:hAnsi="Arial" w:cs="Arial"/>
                 <w:lang w:eastAsia="sv-SE"/>
               </w:rPr>
-              <w:t>Regionstillhörighetsberäkning</w:t>
+              <w:t>Regionstillhö</w:t>
+            </w:r>
+            <w:r>
+              <w:rPr>
+                <w:rFonts w:ascii="Arial" w:hAnsi="Arial" w:cs="Arial"/>
+                <w:lang w:eastAsia="sv-SE"/>
+              </w:rPr>
+              <w:lastRenderedPageBreak/>
+              <w:t>righetsberäkning</w:t>
             </w:r>
             <w:proofErr w:type="spellEnd"/>
           </w:p>
@@ -29878,7 +30787,17 @@
                 <w:color w:val="000000"/>
                 <w:sz w:val="26"/>
               </w:rPr>
-              <w:t>Regionstillhärighetsberäkning</w:t>
+              <w:lastRenderedPageBreak/>
+              <w:t>Regionstillhärighets</w:t>
+            </w:r>
+            <w:r>
+              <w:rPr>
+                <w:rFonts w:ascii="Open Sans" w:eastAsia="Open Sans" w:hAnsi="Open Sans" w:cs="Open Sans"/>
+                <w:color w:val="000000"/>
+                <w:sz w:val="26"/>
+              </w:rPr>
+              <w:lastRenderedPageBreak/>
+              <w:t>beräkning</w:t>
             </w:r>
             <w:proofErr w:type="spellEnd"/>
             <w:r>
@@ -29938,16 +30857,7 @@
                 <w:color w:val="000000"/>
                 <w:sz w:val="26"/>
               </w:rPr>
-              <w:t xml:space="preserve">mottagningens geografiska </w:t>
-            </w:r>
-            <w:r>
-              <w:rPr>
-                <w:rFonts w:ascii="Open Sans" w:eastAsia="Open Sans" w:hAnsi="Open Sans" w:cs="Open Sans"/>
-                <w:color w:val="000000"/>
-                <w:sz w:val="26"/>
-              </w:rPr>
-              <w:lastRenderedPageBreak/>
-              <w:t>lokalisering till länet</w:t>
+              <w:t>mottagningens geografiska lokalisering till länet</w:t>
             </w:r>
           </w:p>
           <w:p>
@@ -29991,6 +30901,7 @@
                 <w:color w:val="000000"/>
                 <w:sz w:val="26"/>
               </w:rPr>
+              <w:lastRenderedPageBreak/>
               <w:t>kodverk</w:t>
             </w:r>
             <w:proofErr w:type="spellEnd"/>
@@ -30236,9 +31147,10 @@
             <w:proofErr w:type="spellStart"/>
             <w:r>
               <w:rPr>
-                <w:rFonts w:cs="georgia"/>
+                <w:rFonts w:cs="Georgia"/>
                 <w:lang w:eastAsia="sv-SE"/>
               </w:rPr>
+              <w:lastRenderedPageBreak/>
               <w:t>TypAvIndikator</w:t>
             </w:r>
             <w:proofErr w:type="spellEnd"/>
@@ -30330,14 +31242,14 @@
           <w:p>
             <w:pPr>
               <w:rPr>
-                <w:rFonts w:cs="georgia"/>
+                <w:rFonts w:cs="Georgia"/>
                 <w:lang w:eastAsia="sv-SE"/>
               </w:rPr>
             </w:pPr>
             <w:proofErr w:type="spellStart"/>
             <w:r>
               <w:rPr>
-                <w:rFonts w:cs="georgia"/>
+                <w:rFonts w:cs="Georgia"/>
                 <w:lang w:eastAsia="sv-SE"/>
               </w:rPr>
               <w:t>UnderkategoriKod</w:t>
@@ -30391,16 +31303,7 @@
                 <w:color w:val="000000"/>
                 <w:sz w:val="26"/>
               </w:rPr>
-              <w:t xml:space="preserve"> värdet "kvinnor" eller "&gt;85". </w:t>
-            </w:r>
-            <w:r>
-              <w:rPr>
-                <w:rFonts w:ascii="Open Sans" w:eastAsia="Open Sans" w:hAnsi="Open Sans" w:cs="Open Sans"/>
-                <w:color w:val="000000"/>
-                <w:sz w:val="26"/>
-              </w:rPr>
-              <w:lastRenderedPageBreak/>
-              <w:t xml:space="preserve">Underkategorikoder kan även skapas genom att </w:t>
+              <w:t xml:space="preserve"> värdet "kvinnor" eller "&gt;85". Underkategorikoder kan även skapas genom att </w:t>
             </w:r>
             <w:proofErr w:type="spellStart"/>
             <w:r>
@@ -30486,7 +31389,6 @@
                 <w:rFonts w:ascii="Arial" w:hAnsi="Arial" w:cs="Arial"/>
                 <w:lang w:eastAsia="sv-SE"/>
               </w:rPr>
-              <w:lastRenderedPageBreak/>
               <w:t>UrvalsId</w:t>
             </w:r>
             <w:proofErr w:type="spellEnd"/>
@@ -30753,7 +31655,7 @@
         </w:rPr>
       </w:pPr>
     </w:p>
-    <w:bookmarkEnd w:id="19"/>
+    <w:bookmarkEnd w:id="18"/>
     <w:p>
       <w:pPr>
         <w:pStyle w:val="Brdtext"/>
@@ -30986,7 +31888,7 @@
               <w:rStyle w:val="Sidnummer"/>
               <w:noProof/>
             </w:rPr>
-            <w:t>1</w:t>
+            <w:t>29</w:t>
           </w:r>
           <w:r>
             <w:rPr>
@@ -31023,7 +31925,7 @@
               <w:rStyle w:val="Sidnummer"/>
               <w:noProof/>
             </w:rPr>
-            <w:t>34</w:t>
+            <w:t>35</w:t>
           </w:r>
           <w:r>
             <w:rPr>
@@ -31242,7 +32144,7 @@
               <w:lang w:eastAsia="sv-SE"/>
             </w:rPr>
             <w:drawing>
-              <wp:inline distT="0" distB="0" distL="0" distR="0" wp14:anchorId="76B06B0B" wp14:editId="6907710A">
+              <wp:inline distT="0" distB="0" distL="0" distR="0" wp14:anchorId="6D49EE27" wp14:editId="48422FF3">
                 <wp:extent cx="1087200" cy="867600"/>
                 <wp:effectExtent l="0" t="0" r="0" b="8890"/>
                 <wp:docPr id="23" name="Bild 23"/>
@@ -31417,7 +32319,7 @@
               <w:lang w:eastAsia="sv-SE"/>
             </w:rPr>
             <w:drawing>
-              <wp:inline distT="0" distB="0" distL="0" distR="0" wp14:anchorId="5D888A23" wp14:editId="5A284412">
+              <wp:inline distT="0" distB="0" distL="0" distR="0" wp14:anchorId="2E3658C4" wp14:editId="75F828B9">
                 <wp:extent cx="1091565" cy="865505"/>
                 <wp:effectExtent l="0" t="0" r="0" b="0"/>
                 <wp:docPr id="1" name="Bildobjekt 1"/>
@@ -31502,7 +32404,7 @@
         <v:path o:extrusionok="f" gradientshapeok="t" o:connecttype="rect"/>
         <o:lock v:ext="edit" aspectratio="t"/>
       </v:shapetype>
-      <v:shape id="_x0000_i1033" type="#_x0000_t75" style="width:4.65pt;height:10pt" o:bullet="t">
+      <v:shape id="_x0000_i1030" type="#_x0000_t75" style="width:4.65pt;height:10pt" o:bullet="t">
         <v:imagedata r:id="rId1" o:title="Pil-v2-Word"/>
       </v:shape>
     </w:pict>
@@ -33255,7 +34157,7 @@
       <w:contextualSpacing/>
     </w:pPr>
     <w:rPr>
-      <w:rFonts w:ascii="georgia" w:eastAsia="Calibri" w:hAnsi="georgia"/>
+      <w:rFonts w:ascii="Georgia" w:eastAsia="Calibri" w:hAnsi="Georgia"/>
       <w:sz w:val="20"/>
       <w:szCs w:val="22"/>
       <w:lang w:eastAsia="en-US"/>
@@ -33268,7 +34170,7 @@
     <w:uiPriority w:val="34"/>
     <w:rsid w:val="00BA03AC"/>
     <w:rPr>
-      <w:rFonts w:ascii="georgia" w:eastAsia="Calibri" w:hAnsi="georgia"/>
+      <w:rFonts w:ascii="Georgia" w:eastAsia="Calibri" w:hAnsi="Georgia"/>
       <w:szCs w:val="22"/>
       <w:lang w:eastAsia="en-US"/>
     </w:rPr>
@@ -33413,7 +34315,7 @@
       <w:spacing w:before="0" w:after="80" w:line="280" w:lineRule="atLeast"/>
     </w:pPr>
     <w:rPr>
-      <w:rFonts w:ascii="georgia" w:hAnsi="georgia"/>
+      <w:rFonts w:ascii="Georgia" w:hAnsi="Georgia"/>
       <w:iCs/>
       <w:color w:val="002B45"/>
       <w:spacing w:val="15"/>
@@ -33428,7 +34330,7 @@
     <w:uiPriority w:val="11"/>
     <w:rsid w:val="00662314"/>
     <w:rPr>
-      <w:rFonts w:ascii="georgia" w:hAnsi="georgia"/>
+      <w:rFonts w:ascii="Georgia" w:hAnsi="Georgia"/>
       <w:iCs/>
       <w:color w:val="002B45"/>
       <w:spacing w:val="15"/>
@@ -33514,7 +34416,7 @@
       <w:spacing w:before="0" w:after="0"/>
     </w:pPr>
     <w:rPr>
-      <w:rFonts w:ascii="georgia" w:eastAsia="Calibri" w:hAnsi="georgia"/>
+      <w:rFonts w:ascii="Georgia" w:eastAsia="Calibri" w:hAnsi="Georgia"/>
       <w:sz w:val="24"/>
       <w:lang w:eastAsia="en-US"/>
     </w:rPr>
@@ -33526,7 +34428,7 @@
     <w:uiPriority w:val="99"/>
     <w:rsid w:val="00662314"/>
     <w:rPr>
-      <w:rFonts w:ascii="georgia" w:eastAsia="Calibri" w:hAnsi="georgia"/>
+      <w:rFonts w:ascii="Georgia" w:eastAsia="Calibri" w:hAnsi="Georgia"/>
       <w:sz w:val="24"/>
       <w:szCs w:val="24"/>
       <w:lang w:eastAsia="en-US"/>
@@ -33554,7 +34456,7 @@
     <w:uiPriority w:val="99"/>
     <w:rsid w:val="00662314"/>
     <w:rPr>
-      <w:rFonts w:ascii="georgia" w:eastAsia="Calibri" w:hAnsi="georgia"/>
+      <w:rFonts w:ascii="Georgia" w:eastAsia="Calibri" w:hAnsi="Georgia"/>
       <w:b/>
       <w:bCs/>
       <w:sz w:val="24"/>
@@ -33947,7 +34849,7 @@
     <w:semiHidden/>
     <w:rsid w:val="00662314"/>
     <w:rPr>
-      <w:rFonts w:ascii="georgia" w:eastAsia="Calibri" w:hAnsi="georgia"/>
+      <w:rFonts w:ascii="Georgia" w:eastAsia="Calibri" w:hAnsi="Georgia"/>
       <w:sz w:val="24"/>
       <w:szCs w:val="22"/>
       <w:lang w:eastAsia="en-US"/>
@@ -35189,7 +36091,7 @@
       <w:contextualSpacing/>
     </w:pPr>
     <w:rPr>
-      <w:rFonts w:ascii="georgia" w:eastAsia="Calibri" w:hAnsi="georgia"/>
+      <w:rFonts w:ascii="Georgia" w:eastAsia="Calibri" w:hAnsi="Georgia"/>
       <w:sz w:val="20"/>
       <w:szCs w:val="22"/>
       <w:lang w:eastAsia="en-US"/>
@@ -35202,7 +36104,7 @@
     <w:uiPriority w:val="34"/>
     <w:rsid w:val="00BA03AC"/>
     <w:rPr>
-      <w:rFonts w:ascii="georgia" w:eastAsia="Calibri" w:hAnsi="georgia"/>
+      <w:rFonts w:ascii="Georgia" w:eastAsia="Calibri" w:hAnsi="Georgia"/>
       <w:szCs w:val="22"/>
       <w:lang w:eastAsia="en-US"/>
     </w:rPr>
@@ -35347,7 +36249,7 @@
       <w:spacing w:before="0" w:after="80" w:line="280" w:lineRule="atLeast"/>
     </w:pPr>
     <w:rPr>
-      <w:rFonts w:ascii="georgia" w:hAnsi="georgia"/>
+      <w:rFonts w:ascii="Georgia" w:hAnsi="Georgia"/>
       <w:iCs/>
       <w:color w:val="002B45"/>
       <w:spacing w:val="15"/>
@@ -35362,7 +36264,7 @@
     <w:uiPriority w:val="11"/>
     <w:rsid w:val="00662314"/>
     <w:rPr>
-      <w:rFonts w:ascii="georgia" w:hAnsi="georgia"/>
+      <w:rFonts w:ascii="Georgia" w:hAnsi="Georgia"/>
       <w:iCs/>
       <w:color w:val="002B45"/>
       <w:spacing w:val="15"/>
@@ -35448,7 +36350,7 @@
       <w:spacing w:before="0" w:after="0"/>
     </w:pPr>
     <w:rPr>
-      <w:rFonts w:ascii="georgia" w:eastAsia="Calibri" w:hAnsi="georgia"/>
+      <w:rFonts w:ascii="Georgia" w:eastAsia="Calibri" w:hAnsi="Georgia"/>
       <w:sz w:val="24"/>
       <w:lang w:eastAsia="en-US"/>
     </w:rPr>
@@ -35460,7 +36362,7 @@
     <w:uiPriority w:val="99"/>
     <w:rsid w:val="00662314"/>
     <w:rPr>
-      <w:rFonts w:ascii="georgia" w:eastAsia="Calibri" w:hAnsi="georgia"/>
+      <w:rFonts w:ascii="Georgia" w:eastAsia="Calibri" w:hAnsi="Georgia"/>
       <w:sz w:val="24"/>
       <w:szCs w:val="24"/>
       <w:lang w:eastAsia="en-US"/>
@@ -35488,7 +36390,7 @@
     <w:uiPriority w:val="99"/>
     <w:rsid w:val="00662314"/>
     <w:rPr>
-      <w:rFonts w:ascii="georgia" w:eastAsia="Calibri" w:hAnsi="georgia"/>
+      <w:rFonts w:ascii="Georgia" w:eastAsia="Calibri" w:hAnsi="Georgia"/>
       <w:b/>
       <w:bCs/>
       <w:sz w:val="24"/>
@@ -35881,7 +36783,7 @@
     <w:semiHidden/>
     <w:rsid w:val="00662314"/>
     <w:rPr>
-      <w:rFonts w:ascii="georgia" w:eastAsia="Calibri" w:hAnsi="georgia"/>
+      <w:rFonts w:ascii="Georgia" w:eastAsia="Calibri" w:hAnsi="Georgia"/>
       <w:sz w:val="24"/>
       <w:szCs w:val="22"/>
       <w:lang w:eastAsia="en-US"/>
@@ -36368,7 +37270,7 @@
 </file>
 
 <file path=customXml/itemProps1.xml><?xml version="1.0" encoding="utf-8"?>
-<ds:datastoreItem xmlns:ds="http://schemas.openxmlformats.org/officeDocument/2006/customXml" ds:itemID="{CB9AF7BA-5CF6-4A4D-A040-267AF3732B98}">
+<ds:datastoreItem xmlns:ds="http://schemas.openxmlformats.org/officeDocument/2006/customXml" ds:itemID="{8427CC4B-7DE6-FE47-ABC1-371C29D26913}">
   <ds:schemaRefs>
     <ds:schemaRef ds:uri="http://schemas.openxmlformats.org/officeDocument/2006/bibliography"/>
   </ds:schemaRefs>

</xml_diff>